<commit_message>
Update Monografia - Sistema Oficina Mecânica.docx
</commit_message>
<xml_diff>
--- a/Monografia - Sistema Oficina Mecânica.docx
+++ b/Monografia - Sistema Oficina Mecânica.docx
@@ -2515,19 +2515,7 @@
           <w:rPr>
             <w:rStyle w:val="Hyperlink"/>
           </w:rPr>
-          <w:t>Conclu</w:t>
-        </w:r>
-        <w:r>
-          <w:rPr>
-            <w:rStyle w:val="Hyperlink"/>
-          </w:rPr>
-          <w:t>s</w:t>
-        </w:r>
-        <w:r>
-          <w:rPr>
-            <w:rStyle w:val="Hyperlink"/>
-          </w:rPr>
-          <w:t>ão do capítulo</w:t>
+          <w:t>Conclusão do capítulo</w:t>
         </w:r>
         <w:r>
           <w:rPr>
@@ -4070,15 +4058,7 @@
         <w:t xml:space="preserve">benchmarking, </w:t>
       </w:r>
       <w:r>
-        <w:t xml:space="preserve">diagramas de entidade-relacionamento, casos de uso </w:t>
-      </w:r>
-      <w:proofErr w:type="spellStart"/>
-      <w:r>
-        <w:t>extendido</w:t>
-      </w:r>
-      <w:proofErr w:type="spellEnd"/>
-      <w:r>
-        <w:t>, pro</w:t>
+        <w:t>diagramas de entidade-relacionamento, casos de uso extendido, pro</w:t>
       </w:r>
       <w:r>
         <w:t>to</w:t>
@@ -4102,6 +4082,7 @@
       </w:pPr>
       <w:bookmarkStart w:id="1" w:name="_Toc71887865"/>
       <w:r>
+        <w:lastRenderedPageBreak/>
         <w:t>Base teórica</w:t>
       </w:r>
       <w:bookmarkEnd w:id="1"/>
@@ -4333,7 +4314,11 @@
         </w:sdtContent>
       </w:sdt>
       <w:r>
-        <w:t xml:space="preserve"> O levantamento de requisitos trata-se do processo de compreensão e identificação das necessidades que o cliente espera ser solucionado pelo sistema que será desenvolvido, definindo o que o software vai fazer. É a primeira etapa no ciclo de desenvolvimento de software, onde são </w:t>
+        <w:t xml:space="preserve"> O levantamento de requisitos trata-se do processo de compreensão e identificação das necessidades que o cliente espera ser solucionado pelo sistema que será desenvolvido, definindo o que o software vai fazer. É a primeira </w:t>
+      </w:r>
+      <w:r>
+        <w:lastRenderedPageBreak/>
+        <w:t xml:space="preserve">etapa no ciclo de desenvolvimento de software, onde são </w:t>
       </w:r>
       <w:r>
         <w:t>definidos</w:t>
@@ -4484,23 +4469,11 @@
         <w:t xml:space="preserve"> </w:t>
       </w:r>
       <w:r>
-        <w:t xml:space="preserve">cliente responder. Através das respostas fornecidas, são elaborados os requisitos. É útil quando não é possível realizar uma entrevista pessoalmente com o cliente (embora atualmente isto é resolvido facilmente utilizando Skype, </w:t>
-      </w:r>
-      <w:proofErr w:type="spellStart"/>
-      <w:r>
-        <w:t>Hangouts</w:t>
-      </w:r>
-      <w:proofErr w:type="spellEnd"/>
-      <w:r>
-        <w:t xml:space="preserve">, </w:t>
-      </w:r>
-      <w:proofErr w:type="spellStart"/>
-      <w:r>
-        <w:t>etc</w:t>
-      </w:r>
-      <w:proofErr w:type="spellEnd"/>
-      <w:r>
-        <w:t>) ou quando existem diferentes usuários em locais distantes, pois pode ser enviado via e-mail. Pode ser uma boa opção para sistemas simples, porém pode se tornar inviável para sistemas mais complexos com muitos recursos e regras de negócio.</w:t>
+        <w:t xml:space="preserve">cliente responder. Através das respostas fornecidas, são elaborados os requisitos. É útil quando não é possível realizar uma entrevista pessoalmente com o cliente (embora atualmente isto é resolvido facilmente utilizando Skype, Hangouts, etc) ou quando existem diferentes usuários em locais distantes, pois pode ser enviado via e-mail. Pode ser uma boa opção para sistemas simples, porém pode se tornar </w:t>
+      </w:r>
+      <w:r>
+        <w:lastRenderedPageBreak/>
+        <w:t>inviável para sistemas mais complexos com muitos recursos e regras de negócio.</w:t>
       </w:r>
     </w:p>
     <w:p>
@@ -4710,6 +4683,7 @@
           <w:b/>
           <w:bCs/>
         </w:rPr>
+        <w:lastRenderedPageBreak/>
         <w:t>Use case</w:t>
       </w:r>
       <w:r>
@@ -4797,15 +4771,7 @@
         <w:t>&gt;</w:t>
       </w:r>
       <w:r>
-        <w:t xml:space="preserve"> e &lt;</w:t>
-      </w:r>
-      <w:proofErr w:type="spellStart"/>
-      <w:r>
-        <w:t>extend</w:t>
-      </w:r>
-      <w:proofErr w:type="spellEnd"/>
-      <w:r>
-        <w:t>&gt;:</w:t>
+        <w:t xml:space="preserve"> e &lt;extend&gt;:</w:t>
       </w:r>
     </w:p>
     <w:p>
@@ -4852,40 +4818,15 @@
           <w:numId w:val="6"/>
         </w:numPr>
       </w:pPr>
-      <w:proofErr w:type="spellStart"/>
       <w:r>
         <w:rPr>
           <w:b/>
           <w:bCs/>
         </w:rPr>
-        <w:t>Extend</w:t>
-      </w:r>
-      <w:proofErr w:type="spellEnd"/>
-      <w:r>
-        <w:rPr>
-          <w:b/>
-          <w:bCs/>
-        </w:rPr>
-        <w:t>:</w:t>
-      </w:r>
-      <w:r>
-        <w:t xml:space="preserve"> Esta relação significa que o caso de uso </w:t>
-      </w:r>
-      <w:proofErr w:type="spellStart"/>
-      <w:r>
-        <w:t>extendido</w:t>
-      </w:r>
-      <w:proofErr w:type="spellEnd"/>
-      <w:r>
-        <w:t xml:space="preserve"> vai funcionar exatamente como o caso de uso base só que alguns passos novos inseridos no caso de uso </w:t>
-      </w:r>
-      <w:proofErr w:type="spellStart"/>
-      <w:r>
-        <w:t>extendido</w:t>
-      </w:r>
-      <w:proofErr w:type="spellEnd"/>
-      <w:r>
-        <w:t>.</w:t>
+        <w:t>Extend:</w:t>
+      </w:r>
+      <w:r>
+        <w:t xml:space="preserve"> Esta relação significa que o caso de uso extendido vai funcionar exatamente como o caso de uso base só que alguns passos novos inseridos no caso de uso extendido.</w:t>
       </w:r>
     </w:p>
     <w:p>
@@ -4960,23 +4901,8 @@
         <w:pStyle w:val="CORPO"/>
       </w:pPr>
       <w:r>
-        <w:t>Em sua notação original, proposta por Peter Chen (idealizador do modelo e do diagrama), as entidades deveriam ser representadas por retângulos, seus atributos por elipses e os relacionamentos por losangos, ligados às entidades por linhas, contendo também sua cardinalidade (</w:t>
-      </w:r>
-      <w:proofErr w:type="gramStart"/>
-      <w:r>
-        <w:t>1..</w:t>
-      </w:r>
-      <w:proofErr w:type="gramEnd"/>
-      <w:r>
-        <w:t xml:space="preserve">1, 1..n ou </w:t>
-      </w:r>
-      <w:proofErr w:type="spellStart"/>
-      <w:r>
-        <w:t>n..n</w:t>
-      </w:r>
-      <w:proofErr w:type="spellEnd"/>
-      <w:r>
-        <w:t>). Porém, notações mais modernas abandonaram o uso de elipses para atributos e passaram a utilizar o formato mais utilizado na UML, em que os atributos já aparecem listados na própria entidade. Essa forma torna o diagrama mais limpo e fácil de ser lido.</w:t>
+        <w:lastRenderedPageBreak/>
+        <w:t>Em sua notação original, proposta por Peter Chen (idealizador do modelo e do diagrama), as entidades deveriam ser representadas por retângulos, seus atributos por elipses e os relacionamentos por losangos, ligados às entidades por linhas, contendo também sua cardinalidade (1..1, 1..n ou n..n). Porém, notações mais modernas abandonaram o uso de elipses para atributos e passaram a utilizar o formato mais utilizado na UML, em que os atributos já aparecem listados na própria entidade. Essa forma torna o diagrama mais limpo e fácil de ser lido.</w:t>
       </w:r>
     </w:p>
     <w:p>
@@ -5108,15 +5034,7 @@
         </w:numPr>
       </w:pPr>
       <w:r>
-        <w:t xml:space="preserve">Requisitos Especiais: São os requisitos não funcionais, normalmente relacionados à qualidade do software. Podem estar organizados por categorias como Usabilidade, Confiabilidade, Desempenho e </w:t>
-      </w:r>
-      <w:proofErr w:type="spellStart"/>
-      <w:r>
-        <w:t>Manutenibilidade</w:t>
-      </w:r>
-      <w:proofErr w:type="spellEnd"/>
-      <w:r>
-        <w:t>.</w:t>
+        <w:t>Requisitos Especiais: São os requisitos não funcionais, normalmente relacionados à qualidade do software. Podem estar organizados por categorias como Usabilidade, Confiabilidade, Desempenho e Manutenibilidade.</w:t>
       </w:r>
     </w:p>
     <w:p>
@@ -5169,6 +5087,7 @@
       </w:pPr>
       <w:bookmarkStart w:id="8" w:name="_Toc71887872"/>
       <w:r>
+        <w:lastRenderedPageBreak/>
         <w:t>Prototipagem</w:t>
       </w:r>
       <w:bookmarkEnd w:id="8"/>
@@ -5266,21 +5185,7 @@
         <w:rPr>
           <w:b/>
         </w:rPr>
-        <w:t>Baixa-Fidelidade (</w:t>
-      </w:r>
-      <w:proofErr w:type="spellStart"/>
-      <w:r>
-        <w:rPr>
-          <w:b/>
-        </w:rPr>
-        <w:t>wireframes</w:t>
-      </w:r>
-      <w:proofErr w:type="spellEnd"/>
-      <w:r>
-        <w:rPr>
-          <w:b/>
-        </w:rPr>
-        <w:t>)</w:t>
+        <w:t>Baixa-Fidelidade (wireframes)</w:t>
       </w:r>
     </w:p>
     <w:p>
@@ -5316,21 +5221,7 @@
         <w:rPr>
           <w:b/>
         </w:rPr>
-        <w:t>Média-Fidelidade (</w:t>
-      </w:r>
-      <w:proofErr w:type="spellStart"/>
-      <w:r>
-        <w:rPr>
-          <w:b/>
-        </w:rPr>
-        <w:t>mockups</w:t>
-      </w:r>
-      <w:proofErr w:type="spellEnd"/>
-      <w:r>
-        <w:rPr>
-          <w:b/>
-        </w:rPr>
-        <w:t>)</w:t>
+        <w:t>Média-Fidelidade (mockups)</w:t>
       </w:r>
     </w:p>
     <w:p>
@@ -5377,6 +5268,7 @@
         <w:rPr>
           <w:b/>
         </w:rPr>
+        <w:lastRenderedPageBreak/>
         <w:t>Alta-Fidelidade</w:t>
       </w:r>
     </w:p>
@@ -5391,15 +5283,7 @@
         <w:pStyle w:val="CORPO"/>
       </w:pPr>
       <w:r>
-        <w:t xml:space="preserve">Esse tipo de protótipo oferece uma interface semelhante </w:t>
-      </w:r>
-      <w:proofErr w:type="gramStart"/>
-      <w:r>
-        <w:t>à</w:t>
-      </w:r>
-      <w:proofErr w:type="gramEnd"/>
-      <w:r>
-        <w:t xml:space="preserve"> final, pois são utilizadas as mesmas matérias (software e hardware) que serão utilizadas no sistema. Os protótipos são desenvolvidos diretamente em linguagem de programação, permitindo apresentar alguns recursos da interface com interação. Na prototipagem de Alta-Fidelidade já existe a implementação de algumas partes do sistema.</w:t>
+        <w:t>Esse tipo de protótipo oferece uma interface semelhante à final, pois são utilizadas as mesmas matérias (software e hardware) que serão utilizadas no sistema. Os protótipos são desenvolvidos diretamente em linguagem de programação, permitindo apresentar alguns recursos da interface com interação. Na prototipagem de Alta-Fidelidade já existe a implementação de algumas partes do sistema.</w:t>
       </w:r>
     </w:p>
     <w:p>
@@ -5498,6 +5382,22 @@
       </w:pPr>
       <w:bookmarkStart w:id="11" w:name="_Toc71887875"/>
       <w:r>
+        <w:t>Diagrama de classes</w:t>
+      </w:r>
+    </w:p>
+    <w:p>
+      <w:pPr>
+        <w:pStyle w:val="CORPO"/>
+      </w:pPr>
+      <w:r>
+        <w:t>Os diagramas de classes são um dos tipos mais úteis de diagramas UML, porque podem mapear claramente a estrutura de um determinado sistema ao modelar os relacionamentos entre as classes, atributos, operações e objetos de um determinado sistema.</w:t>
+      </w:r>
+    </w:p>
+    <w:p>
+      <w:pPr>
+        <w:pStyle w:val="Ttulo2"/>
+      </w:pPr>
+      <w:r>
         <w:t>Banco de Dados</w:t>
       </w:r>
       <w:bookmarkEnd w:id="11"/>
@@ -5533,7 +5433,11 @@
         </w:sdtContent>
       </w:sdt>
       <w:r>
-        <w:t xml:space="preserve"> Um banco de dados é uma coleção organizada de informações - ou dados - estruturadas, normalmente armazenadas eletronicamente em um sistema de computador. Um banco de dados é geralmente controlado por um sistema de gerenciamento de banco de dados (DBMS). Juntos, os dados e o DBMS, juntamente com os aplicativos associados a eles, são chamados de sistema de banco de dados, geralmente abreviados para apenas banco de dados.</w:t>
+        <w:t xml:space="preserve"> Um banco de dados é uma coleção organizada de informações - ou dados - estruturadas, normalmente armazenadas eletronicamente em um sistema </w:t>
+      </w:r>
+      <w:r>
+        <w:lastRenderedPageBreak/>
+        <w:t>de computador. Um banco de dados é geralmente controlado por um sistema de gerenciamento de banco de dados (DBMS). Juntos, os dados e o DBMS, juntamente com os aplicativos associados a eles, são chamados de sistema de banco de dados, geralmente abreviados para apenas banco de dados.</w:t>
       </w:r>
     </w:p>
     <w:p>
@@ -5562,8 +5466,6 @@
       <w:r>
         <w:t xml:space="preserve"> </w:t>
       </w:r>
-      <w:bookmarkStart w:id="13" w:name="_GoBack"/>
-      <w:bookmarkEnd w:id="13"/>
       <w:r>
         <w:t>Conclusão do capítulo</w:t>
       </w:r>
@@ -5602,11 +5504,9 @@
       <w:r>
         <w:t xml:space="preserve">, diagrama de caso de uso </w:t>
       </w:r>
-      <w:proofErr w:type="spellStart"/>
-      <w:r>
-        <w:t>extendido</w:t>
-      </w:r>
-      <w:proofErr w:type="spellEnd"/>
+      <w:r>
+        <w:t>estendido</w:t>
+      </w:r>
       <w:r>
         <w:t xml:space="preserve">, prototipagem, diagrama de atividades e o banco de dados. </w:t>
       </w:r>
@@ -5625,82 +5525,82 @@
       <w:pPr>
         <w:pStyle w:val="Ttulo1"/>
       </w:pPr>
-      <w:bookmarkStart w:id="14" w:name="_Toc71887877"/>
+      <w:bookmarkStart w:id="13" w:name="_Toc71887877"/>
       <w:r>
         <w:lastRenderedPageBreak/>
         <w:t>Metodologia</w:t>
       </w:r>
+      <w:bookmarkEnd w:id="13"/>
+    </w:p>
+    <w:p>
+      <w:pPr>
+        <w:pStyle w:val="CORPO"/>
+      </w:pPr>
+      <w:r>
+        <w:t xml:space="preserve">Após realizarmos todo o estudo sobre os tópicos necessários (descritos na base teórica), vamos implementar no sistema para finalizarmos a documentação do projeto. </w:t>
+      </w:r>
+    </w:p>
+    <w:p>
+      <w:pPr>
+        <w:pStyle w:val="CORPO"/>
+      </w:pPr>
+      <w:r>
+        <w:t xml:space="preserve">Quanto a natureza da pesquisa científica utilizamos uma pesquisa aplicada, que tem como objetivo a produção de conhecimento que tenham aplicação prática e dirigida à solução de problemas reais específicos. </w:t>
+      </w:r>
+    </w:p>
+    <w:p>
+      <w:pPr>
+        <w:pStyle w:val="CORPO"/>
+      </w:pPr>
+      <w:r>
+        <w:t>N</w:t>
+      </w:r>
+      <w:r>
+        <w:t xml:space="preserve">a forma de abordagem do problema utilizamos a pesquisa qualitativa, pois foi identificado que várias oficinas mecânicas não estavam satisfeitas com o sistema que utilizavam, pois deixavam alguns recursos de lado e/ou custo muito alto. </w:t>
+      </w:r>
+    </w:p>
+    <w:p>
+      <w:pPr>
+        <w:pStyle w:val="CORPO"/>
+      </w:pPr>
+      <w:r>
+        <w:t>A</w:t>
+      </w:r>
+      <w:r>
+        <w:t>os objetivos gerais utilizamos a exploratória, pois temos como objetivo desenvolver ideias para soluções de problemas que foram identificados durante uma investigação ampla e estuda em oficinas.</w:t>
+      </w:r>
+    </w:p>
+    <w:p>
+      <w:pPr>
+        <w:pStyle w:val="CORPO"/>
+      </w:pPr>
+      <w:r>
+        <w:t xml:space="preserve">E quanto ao procedimento técnico utilizamos a pesquisa de levantamento, pois o objetivo era obtenção de </w:t>
+      </w:r>
+      <w:r>
+        <w:t>informações</w:t>
+      </w:r>
+      <w:r>
+        <w:t xml:space="preserve"> sobre necessidades em sistemas de oficina mecânica </w:t>
+      </w:r>
+      <w:r>
+        <w:t>e opiniões dos clientes.</w:t>
+      </w:r>
+    </w:p>
+    <w:p>
+      <w:pPr>
+        <w:pStyle w:val="CORPO"/>
+      </w:pPr>
+    </w:p>
+    <w:p>
+      <w:pPr>
+        <w:pStyle w:val="Ttulo2"/>
+      </w:pPr>
+      <w:bookmarkStart w:id="14" w:name="_Toc71887878"/>
+      <w:r>
+        <w:t>Levantamento de Requisitos</w:t>
+      </w:r>
       <w:bookmarkEnd w:id="14"/>
-    </w:p>
-    <w:p>
-      <w:pPr>
-        <w:pStyle w:val="CORPO"/>
-      </w:pPr>
-      <w:r>
-        <w:t xml:space="preserve">Após realizarmos todo o estudo sobre os tópicos necessários (descritos na base teórica), vamos implementar no sistema para finalizarmos a documentação do projeto. </w:t>
-      </w:r>
-    </w:p>
-    <w:p>
-      <w:pPr>
-        <w:pStyle w:val="CORPO"/>
-      </w:pPr>
-      <w:r>
-        <w:t xml:space="preserve">Quanto a natureza da pesquisa científica utilizamos uma pesquisa aplicada, que tem como objetivo a produção de conhecimento que tenham aplicação prática e dirigida à solução de problemas reais específicos. </w:t>
-      </w:r>
-    </w:p>
-    <w:p>
-      <w:pPr>
-        <w:pStyle w:val="CORPO"/>
-      </w:pPr>
-      <w:r>
-        <w:t>N</w:t>
-      </w:r>
-      <w:r>
-        <w:t xml:space="preserve">a forma de abordagem do problema utilizamos a pesquisa qualitativa, pois foi identificado que várias oficinas mecânicas não estavam satisfeitas com o sistema que utilizavam, pois deixavam alguns recursos de lado e/ou custo muito alto. </w:t>
-      </w:r>
-    </w:p>
-    <w:p>
-      <w:pPr>
-        <w:pStyle w:val="CORPO"/>
-      </w:pPr>
-      <w:r>
-        <w:t>A</w:t>
-      </w:r>
-      <w:r>
-        <w:t>os objetivos gerais utilizamos a exploratória, pois temos como objetivo desenvolver ideias para soluções de problemas que foram identificados durante uma investigação ampla e estuda em oficinas.</w:t>
-      </w:r>
-    </w:p>
-    <w:p>
-      <w:pPr>
-        <w:pStyle w:val="CORPO"/>
-      </w:pPr>
-      <w:r>
-        <w:t xml:space="preserve">E quanto ao procedimento técnico utilizamos a pesquisa de levantamento, pois o objetivo era obtenção de </w:t>
-      </w:r>
-      <w:r>
-        <w:t>informações</w:t>
-      </w:r>
-      <w:r>
-        <w:t xml:space="preserve"> sobre necessidades em sistemas de oficina mecânica </w:t>
-      </w:r>
-      <w:r>
-        <w:t>e opiniões dos clientes.</w:t>
-      </w:r>
-    </w:p>
-    <w:p>
-      <w:pPr>
-        <w:pStyle w:val="CORPO"/>
-      </w:pPr>
-    </w:p>
-    <w:p>
-      <w:pPr>
-        <w:pStyle w:val="Ttulo2"/>
-      </w:pPr>
-      <w:bookmarkStart w:id="15" w:name="_Toc71887878"/>
-      <w:r>
-        <w:t>Levantamento de Requisitos</w:t>
-      </w:r>
-      <w:bookmarkEnd w:id="15"/>
     </w:p>
     <w:p>
       <w:pPr>
@@ -5850,6 +5750,7 @@
           <w:b/>
           <w:bCs/>
         </w:rPr>
+        <w:lastRenderedPageBreak/>
         <w:t>Informações de entrada:</w:t>
       </w:r>
       <w:r>
@@ -6200,6 +6101,7 @@
           <w:b/>
           <w:bCs/>
         </w:rPr>
+        <w:lastRenderedPageBreak/>
         <w:t>Descrição:</w:t>
       </w:r>
       <w:r>
@@ -6455,11 +6357,11 @@
       <w:pPr>
         <w:pStyle w:val="Ttulo2"/>
       </w:pPr>
-      <w:bookmarkStart w:id="16" w:name="_Toc71887879"/>
+      <w:bookmarkStart w:id="15" w:name="_Toc71887879"/>
       <w:r>
         <w:t>Benchmarking</w:t>
       </w:r>
-      <w:bookmarkEnd w:id="16"/>
+      <w:bookmarkEnd w:id="15"/>
     </w:p>
     <w:p>
       <w:pPr>
@@ -6580,18 +6482,8 @@
           <w:bCs/>
           <w:u w:val="single"/>
         </w:rPr>
-        <w:t xml:space="preserve">Sistema </w:t>
-      </w:r>
-      <w:proofErr w:type="spellStart"/>
-      <w:r>
-        <w:rPr>
-          <w:b/>
-          <w:bCs/>
-          <w:u w:val="single"/>
-        </w:rPr>
-        <w:t>SHOficina</w:t>
-      </w:r>
-      <w:proofErr w:type="spellEnd"/>
+        <w:t>Sistema SHOficina</w:t>
+      </w:r>
     </w:p>
     <w:p>
       <w:pPr>
@@ -6673,18 +6565,8 @@
           <w:bCs/>
           <w:u w:val="single"/>
         </w:rPr>
-        <w:t xml:space="preserve">Sistema </w:t>
-      </w:r>
-      <w:proofErr w:type="spellStart"/>
-      <w:r>
-        <w:rPr>
-          <w:b/>
-          <w:bCs/>
-          <w:u w:val="single"/>
-        </w:rPr>
-        <w:t>Vhsys</w:t>
-      </w:r>
-      <w:proofErr w:type="spellEnd"/>
+        <w:t>Sistema Vhsys</w:t>
+      </w:r>
     </w:p>
     <w:p>
       <w:pPr>
@@ -6820,15 +6702,16 @@
       <w:pPr>
         <w:pStyle w:val="Ttulo2"/>
       </w:pPr>
-      <w:bookmarkStart w:id="17" w:name="_Toc67668079"/>
-      <w:bookmarkStart w:id="18" w:name="_Toc67668080"/>
-      <w:bookmarkStart w:id="19" w:name="_Toc67668081"/>
-      <w:bookmarkStart w:id="20" w:name="_Toc67668082"/>
-      <w:bookmarkStart w:id="21" w:name="_Toc67668083"/>
-      <w:bookmarkStart w:id="22" w:name="_Toc67668084"/>
-      <w:bookmarkStart w:id="23" w:name="_Toc67668085"/>
-      <w:bookmarkStart w:id="24" w:name="_Toc67668086"/>
-      <w:bookmarkStart w:id="25" w:name="_Toc71887880"/>
+      <w:bookmarkStart w:id="16" w:name="_Toc67668079"/>
+      <w:bookmarkStart w:id="17" w:name="_Toc67668080"/>
+      <w:bookmarkStart w:id="18" w:name="_Toc67668081"/>
+      <w:bookmarkStart w:id="19" w:name="_Toc67668082"/>
+      <w:bookmarkStart w:id="20" w:name="_Toc67668083"/>
+      <w:bookmarkStart w:id="21" w:name="_Toc67668084"/>
+      <w:bookmarkStart w:id="22" w:name="_Toc67668085"/>
+      <w:bookmarkStart w:id="23" w:name="_Toc67668086"/>
+      <w:bookmarkStart w:id="24" w:name="_Toc71887880"/>
+      <w:bookmarkEnd w:id="16"/>
       <w:bookmarkEnd w:id="17"/>
       <w:bookmarkEnd w:id="18"/>
       <w:bookmarkEnd w:id="19"/>
@@ -6836,11 +6719,11 @@
       <w:bookmarkEnd w:id="21"/>
       <w:bookmarkEnd w:id="22"/>
       <w:bookmarkEnd w:id="23"/>
+      <w:r>
+        <w:lastRenderedPageBreak/>
+        <w:t>Caso de Uso</w:t>
+      </w:r>
       <w:bookmarkEnd w:id="24"/>
-      <w:r>
-        <w:t>Caso de Uso</w:t>
-      </w:r>
-      <w:bookmarkEnd w:id="25"/>
     </w:p>
     <w:p>
       <w:pPr>
@@ -6910,14 +6793,14 @@
       <w:pPr>
         <w:pStyle w:val="Ttulo2"/>
       </w:pPr>
-      <w:bookmarkStart w:id="26" w:name="_Toc71887881"/>
+      <w:bookmarkStart w:id="25" w:name="_Toc71887881"/>
       <w:r>
         <w:t xml:space="preserve">Diagrama de Caso de Uso </w:t>
       </w:r>
       <w:r>
         <w:t>Estendido</w:t>
       </w:r>
-      <w:bookmarkEnd w:id="26"/>
+      <w:bookmarkEnd w:id="25"/>
     </w:p>
     <w:p>
       <w:pPr>
@@ -6983,6 +6866,7 @@
         <w:jc w:val="both"/>
       </w:pPr>
       <w:r>
+        <w:lastRenderedPageBreak/>
         <w:t>[IN] O Usuário insere Nome ou ID do cliente;</w:t>
       </w:r>
     </w:p>
@@ -7236,11 +7120,12 @@
       <w:pPr>
         <w:pStyle w:val="Ttulo2"/>
       </w:pPr>
-      <w:bookmarkStart w:id="27" w:name="_Toc71887882"/>
-      <w:r>
+      <w:bookmarkStart w:id="26" w:name="_Toc71887882"/>
+      <w:r>
+        <w:lastRenderedPageBreak/>
         <w:t>Diagrama Entidade Relacionamento</w:t>
       </w:r>
-      <w:bookmarkEnd w:id="27"/>
+      <w:bookmarkEnd w:id="26"/>
       <w:r>
         <w:t xml:space="preserve"> </w:t>
       </w:r>
@@ -7334,41 +7219,28 @@
           <w:szCs w:val="24"/>
         </w:rPr>
       </w:pPr>
-      <w:bookmarkStart w:id="28" w:name="_Toc71887883"/>
+      <w:bookmarkStart w:id="27" w:name="_Toc71887883"/>
       <w:r>
         <w:t>Prototipagem</w:t>
       </w:r>
+      <w:bookmarkEnd w:id="27"/>
+    </w:p>
+    <w:p>
+      <w:pPr>
+        <w:pStyle w:val="Ttulo3"/>
+      </w:pPr>
+      <w:bookmarkStart w:id="28" w:name="_Toc71887884"/>
+      <w:r>
+        <w:t>Tela de Login</w:t>
+      </w:r>
       <w:bookmarkEnd w:id="28"/>
     </w:p>
     <w:p>
       <w:pPr>
-        <w:pStyle w:val="Ttulo3"/>
-      </w:pPr>
-      <w:bookmarkStart w:id="29" w:name="_Toc71887884"/>
-      <w:r>
-        <w:t xml:space="preserve">Tela de </w:t>
-      </w:r>
-      <w:proofErr w:type="spellStart"/>
-      <w:r>
-        <w:t>Login</w:t>
-      </w:r>
-      <w:bookmarkEnd w:id="29"/>
-      <w:proofErr w:type="spellEnd"/>
-    </w:p>
-    <w:p>
-      <w:pPr>
-        <w:pStyle w:val="CORPO"/>
-      </w:pPr>
-      <w:r>
-        <w:t xml:space="preserve">Nessa primeira tela será a tela que o usuário deverá fornecer seu </w:t>
-      </w:r>
-      <w:proofErr w:type="spellStart"/>
-      <w:r>
-        <w:t>login</w:t>
-      </w:r>
-      <w:proofErr w:type="spellEnd"/>
-      <w:r>
-        <w:t xml:space="preserve"> (CPF) e senha, de acordo com o cadastro realizado. Somente administradores vão ter acesso.</w:t>
+        <w:pStyle w:val="CORPO"/>
+      </w:pPr>
+      <w:r>
+        <w:t>Nessa primeira tela será a tela que o usuário deverá fornecer seu login (CPF) e senha, de acordo com o cadastro realizado. Somente administradores vão ter acesso.</w:t>
       </w:r>
     </w:p>
     <w:p>
@@ -7377,8 +7249,9 @@
         <w:keepNext/>
         <w:jc w:val="both"/>
       </w:pPr>
-      <w:bookmarkStart w:id="30" w:name="_Toc56174808"/>
-      <w:r>
+      <w:bookmarkStart w:id="29" w:name="_Toc56174808"/>
+      <w:r>
+        <w:lastRenderedPageBreak/>
         <w:t xml:space="preserve">Figura </w:t>
       </w:r>
       <w:r>
@@ -7400,14 +7273,9 @@
         <w:fldChar w:fldCharType="end"/>
       </w:r>
       <w:r>
-        <w:t xml:space="preserve"> - Tela De </w:t>
-      </w:r>
-      <w:proofErr w:type="spellStart"/>
-      <w:r>
-        <w:t>Login</w:t>
-      </w:r>
-      <w:bookmarkEnd w:id="30"/>
-      <w:proofErr w:type="spellEnd"/>
+        <w:t xml:space="preserve"> - Tela De Login</w:t>
+      </w:r>
+      <w:bookmarkEnd w:id="29"/>
     </w:p>
     <w:p>
       <w:pPr>
@@ -7480,11 +7348,11 @@
       <w:pPr>
         <w:pStyle w:val="Ttulo3"/>
       </w:pPr>
-      <w:bookmarkStart w:id="31" w:name="_Toc71887885"/>
+      <w:bookmarkStart w:id="30" w:name="_Toc71887885"/>
       <w:r>
         <w:t>Tela Inicial</w:t>
       </w:r>
-      <w:bookmarkEnd w:id="31"/>
+      <w:bookmarkEnd w:id="30"/>
       <w:r>
         <w:t xml:space="preserve"> </w:t>
       </w:r>
@@ -7494,15 +7362,7 @@
         <w:pStyle w:val="CORPO"/>
       </w:pPr>
       <w:r>
-        <w:t xml:space="preserve">Após efetuar o </w:t>
-      </w:r>
-      <w:proofErr w:type="spellStart"/>
-      <w:r>
-        <w:t>login</w:t>
-      </w:r>
-      <w:proofErr w:type="spellEnd"/>
-      <w:r>
-        <w:t xml:space="preserve">, o usuário será direcionado para a tela inicial, onde terá </w:t>
+        <w:t xml:space="preserve">Após efetuar o login, o usuário será direcionado para a tela inicial, onde terá </w:t>
       </w:r>
       <w:r>
         <w:t>todas</w:t>
@@ -7526,7 +7386,7 @@
         <w:keepNext/>
         <w:jc w:val="both"/>
       </w:pPr>
-      <w:bookmarkStart w:id="32" w:name="_Toc56174809"/>
+      <w:bookmarkStart w:id="31" w:name="_Toc56174809"/>
       <w:r>
         <w:t xml:space="preserve">Figura </w:t>
       </w:r>
@@ -7551,7 +7411,7 @@
       <w:r>
         <w:t xml:space="preserve"> - Tela Da Oficina </w:t>
       </w:r>
-      <w:bookmarkEnd w:id="32"/>
+      <w:bookmarkEnd w:id="31"/>
       <w:r>
         <w:t>Mecânica</w:t>
       </w:r>
@@ -7637,26 +7497,18 @@
       <w:pPr>
         <w:pStyle w:val="Ttulo3"/>
       </w:pPr>
-      <w:bookmarkStart w:id="33" w:name="_Toc71887886"/>
+      <w:bookmarkStart w:id="32" w:name="_Toc71887886"/>
       <w:r>
         <w:t>Tela Cadastro Cliente</w:t>
       </w:r>
-      <w:bookmarkEnd w:id="33"/>
-    </w:p>
-    <w:p>
-      <w:pPr>
-        <w:pStyle w:val="CORPO"/>
-      </w:pPr>
-      <w:r>
-        <w:t xml:space="preserve">Após o usuário realizar o </w:t>
-      </w:r>
-      <w:proofErr w:type="spellStart"/>
-      <w:r>
-        <w:t>login</w:t>
-      </w:r>
-      <w:proofErr w:type="spellEnd"/>
-      <w:r>
-        <w:t xml:space="preserve"> e ir para tela inicial, terá a opção de cadastrar os clientes na opção “Cadastre Cliente”. </w:t>
+      <w:bookmarkEnd w:id="32"/>
+    </w:p>
+    <w:p>
+      <w:pPr>
+        <w:pStyle w:val="CORPO"/>
+      </w:pPr>
+      <w:r>
+        <w:t xml:space="preserve">Após o usuário realizar o login e ir para tela inicial, terá a opção de cadastrar os clientes na opção “Cadastre Cliente”. </w:t>
       </w:r>
     </w:p>
     <w:p>
@@ -7678,7 +7530,7 @@
         <w:keepNext/>
         <w:jc w:val="both"/>
       </w:pPr>
-      <w:bookmarkStart w:id="34" w:name="_Toc56174810"/>
+      <w:bookmarkStart w:id="33" w:name="_Toc56174810"/>
       <w:r>
         <w:t xml:space="preserve">Figura </w:t>
       </w:r>
@@ -7703,7 +7555,7 @@
       <w:r>
         <w:t xml:space="preserve"> - Tela De Cadastro De Cliente</w:t>
       </w:r>
-      <w:bookmarkEnd w:id="34"/>
+      <w:bookmarkEnd w:id="33"/>
     </w:p>
     <w:p>
       <w:pPr>
@@ -7768,11 +7620,11 @@
       <w:pPr>
         <w:pStyle w:val="Ttulo3"/>
       </w:pPr>
-      <w:bookmarkStart w:id="35" w:name="_Toc71887887"/>
+      <w:bookmarkStart w:id="34" w:name="_Toc71887887"/>
       <w:r>
         <w:t>Tela Consultar Cliente</w:t>
       </w:r>
-      <w:bookmarkEnd w:id="35"/>
+      <w:bookmarkEnd w:id="34"/>
     </w:p>
     <w:p>
       <w:pPr>
@@ -7793,8 +7645,9 @@
         <w:keepNext/>
         <w:jc w:val="both"/>
       </w:pPr>
-      <w:bookmarkStart w:id="36" w:name="_Toc56174811"/>
-      <w:r>
+      <w:bookmarkStart w:id="35" w:name="_Toc56174811"/>
+      <w:r>
+        <w:lastRenderedPageBreak/>
         <w:t xml:space="preserve">Figura </w:t>
       </w:r>
       <w:r>
@@ -7818,7 +7671,7 @@
       <w:r>
         <w:t xml:space="preserve"> - Tela De Consultar Cliente</w:t>
       </w:r>
-      <w:bookmarkEnd w:id="36"/>
+      <w:bookmarkEnd w:id="35"/>
     </w:p>
     <w:p>
       <w:pPr>
@@ -7984,7 +7837,7 @@
           <w:shd w:val="clear" w:color="auto" w:fill="FFFFFF"/>
         </w:rPr>
       </w:pPr>
-      <w:bookmarkStart w:id="37" w:name="_Toc71887888"/>
+      <w:bookmarkStart w:id="36" w:name="_Toc71887888"/>
       <w:r>
         <w:lastRenderedPageBreak/>
         <w:t xml:space="preserve">Diagrama </w:t>
@@ -7998,7 +7851,7 @@
         </w:rPr>
         <w:t>de sequência</w:t>
       </w:r>
-      <w:bookmarkEnd w:id="37"/>
+      <w:bookmarkEnd w:id="36"/>
     </w:p>
     <w:p>
       <w:pPr>
@@ -8056,26 +7909,18 @@
       <w:pPr>
         <w:pStyle w:val="Ttulo2"/>
       </w:pPr>
-      <w:bookmarkStart w:id="38" w:name="_Toc71887889"/>
+      <w:bookmarkStart w:id="37" w:name="_Toc71887889"/>
       <w:r>
         <w:t>Diagrama de atividades</w:t>
       </w:r>
-      <w:bookmarkEnd w:id="38"/>
-    </w:p>
-    <w:p>
-      <w:pPr>
-        <w:pStyle w:val="CORPO"/>
-      </w:pPr>
-      <w:r>
-        <w:t xml:space="preserve">O diagrama de atividades é um gráfico de fluxo que nos ajuda a entender as sequencias de um processo computacional. No caso do programa para a oficina mecânica, os dados de autenticação são inseridos pelo cliente, e, caso os dados sejam corretos e autenticados pelo servidor, o </w:t>
-      </w:r>
-      <w:proofErr w:type="spellStart"/>
-      <w:r>
-        <w:t>login</w:t>
-      </w:r>
-      <w:proofErr w:type="spellEnd"/>
-      <w:r>
-        <w:t xml:space="preserve"> é efetuado. Caso os dados sejam incorretos, o acesso é negado, e é gerada a opção de redefinir senha, com a possibilidade de outra tentativa de inserção de dados corretos, ou opção de envio de e-mail para correção de senha, encerrando o processo.</w:t>
+      <w:bookmarkEnd w:id="37"/>
+    </w:p>
+    <w:p>
+      <w:pPr>
+        <w:pStyle w:val="CORPO"/>
+      </w:pPr>
+      <w:r>
+        <w:t>O diagrama de atividades é um gráfico de fluxo que nos ajuda a entender as sequencias de um processo computacional. No caso do programa para a oficina mecânica, os dados de autenticação são inseridos pelo cliente, e, caso os dados sejam corretos e autenticados pelo servidor, o login é efetuado. Caso os dados sejam incorretos, o acesso é negado, e é gerada a opção de redefinir senha, com a possibilidade de outra tentativa de inserção de dados corretos, ou opção de envio de e-mail para correção de senha, encerrando o processo.</w:t>
       </w:r>
     </w:p>
     <w:p>
@@ -8089,8 +7934,9 @@
         <w:keepNext/>
         <w:jc w:val="both"/>
       </w:pPr>
-      <w:bookmarkStart w:id="39" w:name="_Toc56174812"/>
-      <w:r>
+      <w:bookmarkStart w:id="38" w:name="_Toc56174812"/>
+      <w:r>
+        <w:lastRenderedPageBreak/>
         <w:t xml:space="preserve">Figura </w:t>
       </w:r>
       <w:r>
@@ -8114,7 +7960,7 @@
       <w:r>
         <w:t xml:space="preserve"> - Diagrama de Atividades</w:t>
       </w:r>
-      <w:bookmarkEnd w:id="39"/>
+      <w:bookmarkEnd w:id="38"/>
     </w:p>
     <w:p>
       <w:pPr>
@@ -8174,11 +8020,55 @@
       <w:pPr>
         <w:pStyle w:val="Ttulo2"/>
       </w:pPr>
-      <w:bookmarkStart w:id="40" w:name="_Toc71887890"/>
-      <w:r>
+      <w:bookmarkStart w:id="39" w:name="_Toc71887890"/>
+      <w:r>
+        <w:t>Diagrama de classes</w:t>
+      </w:r>
+      <w:r>
+        <w:t xml:space="preserve"> (Atualizar)</w:t>
+      </w:r>
+    </w:p>
+    <w:p>
+      <w:pPr>
+        <w:pStyle w:val="CORPO"/>
+      </w:pPr>
+      <w:r>
+        <w:rPr>
+          <w:highlight w:val="yellow"/>
+        </w:rPr>
+        <w:t>XXXX</w:t>
+      </w:r>
+    </w:p>
+    <w:p>
+      <w:pPr>
+        <w:pStyle w:val="Ttulo2"/>
+      </w:pPr>
+      <w:r>
+        <w:t>Classes (Codificação) (Atualizar)</w:t>
+      </w:r>
+    </w:p>
+    <w:p>
+      <w:pPr>
+        <w:pStyle w:val="CORPO"/>
+      </w:pPr>
+      <w:r>
+        <w:rPr>
+          <w:highlight w:val="yellow"/>
+        </w:rPr>
+        <w:t>xxxx</w:t>
+      </w:r>
+      <w:bookmarkStart w:id="40" w:name="_GoBack"/>
+      <w:bookmarkEnd w:id="40"/>
+    </w:p>
+    <w:p>
+      <w:pPr>
+        <w:pStyle w:val="Ttulo2"/>
+      </w:pPr>
+      <w:r>
+        <w:lastRenderedPageBreak/>
         <w:t>Banco de Dados</w:t>
       </w:r>
-      <w:bookmarkEnd w:id="40"/>
+      <w:bookmarkEnd w:id="39"/>
       <w:r>
         <w:t xml:space="preserve"> </w:t>
       </w:r>
@@ -8204,65 +8094,63 @@
           <w:iCs/>
         </w:rPr>
       </w:pPr>
-      <w:proofErr w:type="spellStart"/>
-      <w:proofErr w:type="gramStart"/>
       <w:r>
         <w:rPr>
           <w:i/>
           <w:iCs/>
         </w:rPr>
-        <w:t>create</w:t>
-      </w:r>
-      <w:proofErr w:type="spellEnd"/>
-      <w:proofErr w:type="gramEnd"/>
-      <w:r>
+        <w:t>create database mecanica;</w:t>
+      </w:r>
+    </w:p>
+    <w:p>
+      <w:pPr>
+        <w:pStyle w:val="CORPO"/>
         <w:rPr>
           <w:i/>
           <w:iCs/>
         </w:rPr>
-        <w:t xml:space="preserve"> </w:t>
-      </w:r>
-      <w:proofErr w:type="spellStart"/>
-      <w:r>
+      </w:pPr>
+    </w:p>
+    <w:p>
+      <w:pPr>
+        <w:pStyle w:val="CORPO"/>
         <w:rPr>
           <w:i/>
           <w:iCs/>
         </w:rPr>
-        <w:t>database</w:t>
-      </w:r>
-      <w:proofErr w:type="spellEnd"/>
+      </w:pPr>
       <w:r>
         <w:rPr>
           <w:i/>
           <w:iCs/>
         </w:rPr>
-        <w:t xml:space="preserve"> </w:t>
-      </w:r>
-      <w:proofErr w:type="spellStart"/>
-      <w:r>
+        <w:t>use mecanica;</w:t>
+      </w:r>
+    </w:p>
+    <w:p>
+      <w:pPr>
+        <w:pStyle w:val="CORPO"/>
         <w:rPr>
           <w:i/>
           <w:iCs/>
         </w:rPr>
-        <w:t>mecanica</w:t>
-      </w:r>
-      <w:proofErr w:type="spellEnd"/>
-      <w:r>
+      </w:pPr>
+    </w:p>
+    <w:p>
+      <w:pPr>
+        <w:pStyle w:val="CORPO"/>
         <w:rPr>
           <w:i/>
           <w:iCs/>
         </w:rPr>
-        <w:t>;</w:t>
-      </w:r>
-    </w:p>
-    <w:p>
-      <w:pPr>
-        <w:pStyle w:val="CORPO"/>
+      </w:pPr>
+      <w:r>
         <w:rPr>
           <w:i/>
           <w:iCs/>
         </w:rPr>
-      </w:pPr>
+        <w:t>create table cliente(</w:t>
+      </w:r>
     </w:p>
     <w:p>
       <w:pPr>
@@ -8272,47 +8160,46 @@
           <w:iCs/>
         </w:rPr>
       </w:pPr>
-      <w:proofErr w:type="gramStart"/>
       <w:r>
         <w:rPr>
           <w:i/>
           <w:iCs/>
         </w:rPr>
-        <w:t>use</w:t>
-      </w:r>
-      <w:proofErr w:type="gramEnd"/>
-      <w:r>
+        <w:tab/>
+        <w:t>cod_cliente int primary key auto_increment,</w:t>
+      </w:r>
+    </w:p>
+    <w:p>
+      <w:pPr>
+        <w:pStyle w:val="CORPO"/>
         <w:rPr>
           <w:i/>
           <w:iCs/>
         </w:rPr>
-        <w:t xml:space="preserve"> </w:t>
-      </w:r>
-      <w:proofErr w:type="spellStart"/>
+      </w:pPr>
       <w:r>
         <w:rPr>
           <w:i/>
           <w:iCs/>
         </w:rPr>
-        <w:t>mecanica</w:t>
-      </w:r>
-      <w:proofErr w:type="spellEnd"/>
-      <w:r>
+        <w:t xml:space="preserve">    nome varchar(30)not null,</w:t>
+      </w:r>
+    </w:p>
+    <w:p>
+      <w:pPr>
+        <w:pStyle w:val="CORPO"/>
         <w:rPr>
           <w:i/>
           <w:iCs/>
         </w:rPr>
-        <w:t>;</w:t>
-      </w:r>
-    </w:p>
-    <w:p>
-      <w:pPr>
-        <w:pStyle w:val="CORPO"/>
+      </w:pPr>
+      <w:r>
         <w:rPr>
           <w:i/>
           <w:iCs/>
         </w:rPr>
-      </w:pPr>
+        <w:t xml:space="preserve">    cpf varchar(11) not null,</w:t>
+      </w:r>
     </w:p>
     <w:p>
       <w:pPr>
@@ -8322,144 +8209,141 @@
           <w:iCs/>
         </w:rPr>
       </w:pPr>
-      <w:proofErr w:type="spellStart"/>
-      <w:proofErr w:type="gramStart"/>
       <w:r>
         <w:rPr>
           <w:i/>
           <w:iCs/>
         </w:rPr>
-        <w:t>create</w:t>
-      </w:r>
-      <w:proofErr w:type="spellEnd"/>
-      <w:proofErr w:type="gramEnd"/>
-      <w:r>
+        <w:t xml:space="preserve">    endereco varchar(500) not null,</w:t>
+      </w:r>
+    </w:p>
+    <w:p>
+      <w:pPr>
+        <w:pStyle w:val="CORPO"/>
         <w:rPr>
           <w:i/>
           <w:iCs/>
         </w:rPr>
-        <w:t xml:space="preserve"> </w:t>
-      </w:r>
-      <w:proofErr w:type="spellStart"/>
+      </w:pPr>
       <w:r>
         <w:rPr>
           <w:i/>
           <w:iCs/>
         </w:rPr>
-        <w:t>table</w:t>
-      </w:r>
-      <w:proofErr w:type="spellEnd"/>
-      <w:r>
+        <w:t xml:space="preserve">    email varchar(50) null,</w:t>
+      </w:r>
+    </w:p>
+    <w:p>
+      <w:pPr>
+        <w:pStyle w:val="CORPO"/>
         <w:rPr>
           <w:i/>
           <w:iCs/>
         </w:rPr>
-        <w:t xml:space="preserve"> cliente(</w:t>
-      </w:r>
-    </w:p>
-    <w:p>
-      <w:pPr>
-        <w:pStyle w:val="CORPO"/>
+      </w:pPr>
+      <w:r>
         <w:rPr>
           <w:i/>
           <w:iCs/>
         </w:rPr>
-      </w:pPr>
-      <w:r>
+        <w:t xml:space="preserve">    telefone varchar(30) not null</w:t>
+      </w:r>
+    </w:p>
+    <w:p>
+      <w:pPr>
+        <w:pStyle w:val="CORPO"/>
         <w:rPr>
           <w:i/>
           <w:iCs/>
         </w:rPr>
-        <w:tab/>
-      </w:r>
-      <w:proofErr w:type="spellStart"/>
-      <w:proofErr w:type="gramStart"/>
+      </w:pPr>
       <w:r>
         <w:rPr>
           <w:i/>
           <w:iCs/>
         </w:rPr>
-        <w:t>cod</w:t>
-      </w:r>
-      <w:proofErr w:type="gramEnd"/>
-      <w:r>
+        <w:t>);</w:t>
+      </w:r>
+    </w:p>
+    <w:p>
+      <w:pPr>
+        <w:pStyle w:val="CORPO"/>
         <w:rPr>
           <w:i/>
           <w:iCs/>
         </w:rPr>
-        <w:t>_cliente</w:t>
-      </w:r>
-      <w:proofErr w:type="spellEnd"/>
+      </w:pPr>
       <w:r>
         <w:rPr>
           <w:i/>
           <w:iCs/>
         </w:rPr>
-        <w:t xml:space="preserve"> </w:t>
-      </w:r>
-      <w:proofErr w:type="spellStart"/>
-      <w:r>
+        <w:t>create table carro(</w:t>
+      </w:r>
+    </w:p>
+    <w:p>
+      <w:pPr>
+        <w:pStyle w:val="CORPO"/>
         <w:rPr>
           <w:i/>
           <w:iCs/>
         </w:rPr>
-        <w:t>int</w:t>
-      </w:r>
-      <w:proofErr w:type="spellEnd"/>
+      </w:pPr>
       <w:r>
         <w:rPr>
           <w:i/>
           <w:iCs/>
         </w:rPr>
-        <w:t xml:space="preserve"> </w:t>
-      </w:r>
-      <w:proofErr w:type="spellStart"/>
-      <w:r>
+        <w:tab/>
+        <w:t>cod_carro int primary key auto_increment,</w:t>
+      </w:r>
+    </w:p>
+    <w:p>
+      <w:pPr>
+        <w:pStyle w:val="CORPO"/>
         <w:rPr>
           <w:i/>
           <w:iCs/>
         </w:rPr>
-        <w:t>primary</w:t>
-      </w:r>
-      <w:proofErr w:type="spellEnd"/>
+      </w:pPr>
       <w:r>
         <w:rPr>
           <w:i/>
           <w:iCs/>
         </w:rPr>
-        <w:t xml:space="preserve"> </w:t>
-      </w:r>
-      <w:proofErr w:type="spellStart"/>
-      <w:r>
+        <w:t xml:space="preserve">    modelo varchar(100) not null,</w:t>
+      </w:r>
+    </w:p>
+    <w:p>
+      <w:pPr>
+        <w:pStyle w:val="CORPO"/>
         <w:rPr>
           <w:i/>
           <w:iCs/>
         </w:rPr>
-        <w:t>key</w:t>
-      </w:r>
-      <w:proofErr w:type="spellEnd"/>
+      </w:pPr>
       <w:r>
         <w:rPr>
           <w:i/>
           <w:iCs/>
         </w:rPr>
-        <w:t xml:space="preserve"> </w:t>
-      </w:r>
-      <w:proofErr w:type="spellStart"/>
-      <w:r>
+        <w:t xml:space="preserve">    placa varchar(10) not null,</w:t>
+      </w:r>
+    </w:p>
+    <w:p>
+      <w:pPr>
+        <w:pStyle w:val="CORPO"/>
         <w:rPr>
           <w:i/>
           <w:iCs/>
         </w:rPr>
-        <w:t>auto_increment</w:t>
-      </w:r>
-      <w:proofErr w:type="spellEnd"/>
+      </w:pPr>
       <w:r>
         <w:rPr>
           <w:i/>
           <w:iCs/>
         </w:rPr>
-        <w:t>,</w:t>
+        <w:t xml:space="preserve">    documento varchar(1000),</w:t>
       </w:r>
     </w:p>
     <w:p>
@@ -8475,71 +8359,72 @@
           <w:i/>
           <w:iCs/>
         </w:rPr>
-        <w:t xml:space="preserve">    </w:t>
-      </w:r>
-      <w:proofErr w:type="gramStart"/>
-      <w:r>
+        <w:t xml:space="preserve">    cod_cliente int references cliente(cod_cliente)</w:t>
+      </w:r>
+    </w:p>
+    <w:p>
+      <w:pPr>
+        <w:pStyle w:val="CORPO"/>
         <w:rPr>
           <w:i/>
           <w:iCs/>
         </w:rPr>
-        <w:t>nome</w:t>
-      </w:r>
-      <w:proofErr w:type="gramEnd"/>
+      </w:pPr>
       <w:r>
         <w:rPr>
           <w:i/>
           <w:iCs/>
         </w:rPr>
-        <w:t xml:space="preserve"> </w:t>
-      </w:r>
-      <w:proofErr w:type="spellStart"/>
-      <w:r>
+        <w:t>);</w:t>
+      </w:r>
+    </w:p>
+    <w:p>
+      <w:pPr>
+        <w:pStyle w:val="CORPO"/>
         <w:rPr>
           <w:i/>
           <w:iCs/>
         </w:rPr>
-        <w:t>varchar</w:t>
-      </w:r>
-      <w:proofErr w:type="spellEnd"/>
+      </w:pPr>
       <w:r>
         <w:rPr>
           <w:i/>
           <w:iCs/>
         </w:rPr>
-        <w:t>(30)</w:t>
-      </w:r>
-      <w:proofErr w:type="spellStart"/>
-      <w:r>
+        <w:t>create table mecanico(</w:t>
+      </w:r>
+    </w:p>
+    <w:p>
+      <w:pPr>
+        <w:pStyle w:val="CORPO"/>
         <w:rPr>
           <w:i/>
           <w:iCs/>
         </w:rPr>
-        <w:t>not</w:t>
-      </w:r>
-      <w:proofErr w:type="spellEnd"/>
+      </w:pPr>
       <w:r>
         <w:rPr>
           <w:i/>
           <w:iCs/>
         </w:rPr>
-        <w:t xml:space="preserve"> </w:t>
-      </w:r>
-      <w:proofErr w:type="spellStart"/>
-      <w:r>
+        <w:tab/>
+        <w:t>cod_mecanico int primary key auto_increment,</w:t>
+      </w:r>
+    </w:p>
+    <w:p>
+      <w:pPr>
+        <w:pStyle w:val="CORPO"/>
         <w:rPr>
           <w:i/>
           <w:iCs/>
         </w:rPr>
-        <w:t>null</w:t>
-      </w:r>
-      <w:proofErr w:type="spellEnd"/>
+      </w:pPr>
       <w:r>
         <w:rPr>
           <w:i/>
           <w:iCs/>
         </w:rPr>
-        <w:t>,</w:t>
+        <w:t xml:space="preserve">    nome varchar(50) not null,</w:t>
       </w:r>
     </w:p>
     <w:p>
@@ -8555,73 +8440,72 @@
           <w:i/>
           <w:iCs/>
         </w:rPr>
-        <w:t xml:space="preserve">    </w:t>
-      </w:r>
-      <w:proofErr w:type="spellStart"/>
-      <w:proofErr w:type="gramStart"/>
-      <w:r>
+        <w:t xml:space="preserve">    cpf varchar(11) not null</w:t>
+      </w:r>
+    </w:p>
+    <w:p>
+      <w:pPr>
+        <w:pStyle w:val="CORPO"/>
         <w:rPr>
           <w:i/>
           <w:iCs/>
         </w:rPr>
-        <w:t>cpf</w:t>
-      </w:r>
-      <w:proofErr w:type="spellEnd"/>
-      <w:proofErr w:type="gramEnd"/>
+      </w:pPr>
       <w:r>
         <w:rPr>
           <w:i/>
           <w:iCs/>
         </w:rPr>
-        <w:t xml:space="preserve"> </w:t>
-      </w:r>
-      <w:proofErr w:type="spellStart"/>
-      <w:r>
+        <w:t>);</w:t>
+      </w:r>
+    </w:p>
+    <w:p>
+      <w:pPr>
+        <w:pStyle w:val="CORPO"/>
         <w:rPr>
           <w:i/>
           <w:iCs/>
         </w:rPr>
-        <w:t>varchar</w:t>
-      </w:r>
-      <w:proofErr w:type="spellEnd"/>
+      </w:pPr>
       <w:r>
         <w:rPr>
           <w:i/>
           <w:iCs/>
         </w:rPr>
-        <w:t xml:space="preserve">(11) </w:t>
-      </w:r>
-      <w:proofErr w:type="spellStart"/>
-      <w:r>
+        <w:t>create table ordem_servico(</w:t>
+      </w:r>
+    </w:p>
+    <w:p>
+      <w:pPr>
+        <w:pStyle w:val="CORPO"/>
         <w:rPr>
           <w:i/>
           <w:iCs/>
         </w:rPr>
-        <w:t>not</w:t>
-      </w:r>
-      <w:proofErr w:type="spellEnd"/>
+      </w:pPr>
       <w:r>
         <w:rPr>
           <w:i/>
           <w:iCs/>
         </w:rPr>
-        <w:t xml:space="preserve"> </w:t>
-      </w:r>
-      <w:proofErr w:type="spellStart"/>
-      <w:r>
+        <w:tab/>
+        <w:t>cod_os int primary key auto_increment,</w:t>
+      </w:r>
+    </w:p>
+    <w:p>
+      <w:pPr>
+        <w:pStyle w:val="CORPO"/>
         <w:rPr>
           <w:i/>
           <w:iCs/>
         </w:rPr>
-        <w:t>null</w:t>
-      </w:r>
-      <w:proofErr w:type="spellEnd"/>
+      </w:pPr>
       <w:r>
         <w:rPr>
           <w:i/>
           <w:iCs/>
         </w:rPr>
-        <w:t>,</w:t>
+        <w:t xml:space="preserve">    descricao_produto varchar(5000)null,</w:t>
       </w:r>
     </w:p>
     <w:p>
@@ -8637,73 +8521,72 @@
           <w:i/>
           <w:iCs/>
         </w:rPr>
-        <w:t xml:space="preserve">    </w:t>
-      </w:r>
-      <w:proofErr w:type="spellStart"/>
-      <w:proofErr w:type="gramStart"/>
-      <w:r>
+        <w:t xml:space="preserve">    datta datetime not null,</w:t>
+      </w:r>
+    </w:p>
+    <w:p>
+      <w:pPr>
+        <w:pStyle w:val="CORPO"/>
         <w:rPr>
           <w:i/>
           <w:iCs/>
         </w:rPr>
-        <w:t>endereco</w:t>
-      </w:r>
-      <w:proofErr w:type="spellEnd"/>
-      <w:proofErr w:type="gramEnd"/>
+      </w:pPr>
       <w:r>
         <w:rPr>
           <w:i/>
           <w:iCs/>
         </w:rPr>
-        <w:t xml:space="preserve"> </w:t>
-      </w:r>
-      <w:proofErr w:type="spellStart"/>
-      <w:r>
+        <w:t xml:space="preserve">    quantidade int,</w:t>
+      </w:r>
+    </w:p>
+    <w:p>
+      <w:pPr>
+        <w:pStyle w:val="CORPO"/>
         <w:rPr>
           <w:i/>
           <w:iCs/>
         </w:rPr>
-        <w:t>varchar</w:t>
-      </w:r>
-      <w:proofErr w:type="spellEnd"/>
+      </w:pPr>
       <w:r>
         <w:rPr>
           <w:i/>
           <w:iCs/>
         </w:rPr>
-        <w:t xml:space="preserve">(500) </w:t>
-      </w:r>
-      <w:proofErr w:type="spellStart"/>
-      <w:r>
+        <w:lastRenderedPageBreak/>
+        <w:t xml:space="preserve">    valor numeric(10,2)not null,</w:t>
+      </w:r>
+    </w:p>
+    <w:p>
+      <w:pPr>
+        <w:pStyle w:val="CORPO"/>
         <w:rPr>
           <w:i/>
           <w:iCs/>
         </w:rPr>
-        <w:t>not</w:t>
-      </w:r>
-      <w:proofErr w:type="spellEnd"/>
+      </w:pPr>
       <w:r>
         <w:rPr>
           <w:i/>
           <w:iCs/>
         </w:rPr>
-        <w:t xml:space="preserve"> </w:t>
-      </w:r>
-      <w:proofErr w:type="spellStart"/>
-      <w:r>
+        <w:t xml:space="preserve">    cadastro_peca varchar(5000),</w:t>
+      </w:r>
+    </w:p>
+    <w:p>
+      <w:pPr>
+        <w:pStyle w:val="CORPO"/>
         <w:rPr>
           <w:i/>
           <w:iCs/>
         </w:rPr>
-        <w:t>null</w:t>
-      </w:r>
-      <w:proofErr w:type="spellEnd"/>
+      </w:pPr>
       <w:r>
         <w:rPr>
           <w:i/>
           <w:iCs/>
         </w:rPr>
-        <w:t>,</w:t>
+        <w:t xml:space="preserve">    orcamento varchar(5000),</w:t>
       </w:r>
     </w:p>
     <w:p>
@@ -8719,57 +8602,55 @@
           <w:i/>
           <w:iCs/>
         </w:rPr>
-        <w:t xml:space="preserve">    </w:t>
-      </w:r>
-      <w:proofErr w:type="spellStart"/>
-      <w:proofErr w:type="gramStart"/>
-      <w:r>
+        <w:t xml:space="preserve">    cod_carro int not null references carro(cod_carro),</w:t>
+      </w:r>
+    </w:p>
+    <w:p>
+      <w:pPr>
+        <w:pStyle w:val="CORPO"/>
         <w:rPr>
           <w:i/>
           <w:iCs/>
         </w:rPr>
-        <w:t>email</w:t>
-      </w:r>
-      <w:proofErr w:type="spellEnd"/>
-      <w:proofErr w:type="gramEnd"/>
+      </w:pPr>
       <w:r>
         <w:rPr>
           <w:i/>
           <w:iCs/>
         </w:rPr>
-        <w:t xml:space="preserve"> </w:t>
-      </w:r>
-      <w:proofErr w:type="spellStart"/>
-      <w:r>
+        <w:t xml:space="preserve">    cod_mecanico int not null references mecanico(cod_mecanico)</w:t>
+      </w:r>
+    </w:p>
+    <w:p>
+      <w:pPr>
+        <w:pStyle w:val="CORPO"/>
         <w:rPr>
           <w:i/>
           <w:iCs/>
         </w:rPr>
-        <w:t>varchar</w:t>
-      </w:r>
-      <w:proofErr w:type="spellEnd"/>
+      </w:pPr>
       <w:r>
         <w:rPr>
           <w:i/>
           <w:iCs/>
         </w:rPr>
-        <w:t xml:space="preserve">(50) </w:t>
-      </w:r>
-      <w:proofErr w:type="spellStart"/>
-      <w:r>
+        <w:t>);</w:t>
+      </w:r>
+    </w:p>
+    <w:p>
+      <w:pPr>
+        <w:pStyle w:val="CORPO"/>
         <w:rPr>
           <w:i/>
           <w:iCs/>
         </w:rPr>
-        <w:t>null</w:t>
-      </w:r>
-      <w:proofErr w:type="spellEnd"/>
+      </w:pPr>
       <w:r>
         <w:rPr>
           <w:i/>
           <w:iCs/>
         </w:rPr>
-        <w:t>,</w:t>
+        <w:t>create table peca(</w:t>
       </w:r>
     </w:p>
     <w:p>
@@ -8785,2333 +8666,113 @@
           <w:i/>
           <w:iCs/>
         </w:rPr>
-        <w:t xml:space="preserve">    </w:t>
-      </w:r>
-      <w:proofErr w:type="gramStart"/>
-      <w:r>
+        <w:tab/>
+        <w:t>cod_peca int primary key auto_increment,</w:t>
+      </w:r>
+    </w:p>
+    <w:p>
+      <w:pPr>
+        <w:pStyle w:val="CORPO"/>
         <w:rPr>
           <w:i/>
           <w:iCs/>
         </w:rPr>
-        <w:t>telefone</w:t>
-      </w:r>
-      <w:proofErr w:type="gramEnd"/>
+      </w:pPr>
       <w:r>
         <w:rPr>
           <w:i/>
           <w:iCs/>
         </w:rPr>
-        <w:t xml:space="preserve"> </w:t>
-      </w:r>
-      <w:proofErr w:type="spellStart"/>
-      <w:r>
+        <w:t xml:space="preserve">    quantidade int not null,</w:t>
+      </w:r>
+    </w:p>
+    <w:p>
+      <w:pPr>
+        <w:pStyle w:val="CORPO"/>
         <w:rPr>
           <w:i/>
           <w:iCs/>
         </w:rPr>
-        <w:t>varchar</w:t>
-      </w:r>
-      <w:proofErr w:type="spellEnd"/>
+      </w:pPr>
       <w:r>
         <w:rPr>
           <w:i/>
           <w:iCs/>
         </w:rPr>
-        <w:t xml:space="preserve">(30) </w:t>
-      </w:r>
-      <w:proofErr w:type="spellStart"/>
-      <w:r>
+        <w:t xml:space="preserve">    fabricante varchar(100) not null,</w:t>
+      </w:r>
+    </w:p>
+    <w:p>
+      <w:pPr>
+        <w:pStyle w:val="CORPO"/>
         <w:rPr>
           <w:i/>
           <w:iCs/>
         </w:rPr>
-        <w:t>not</w:t>
-      </w:r>
-      <w:proofErr w:type="spellEnd"/>
+      </w:pPr>
       <w:r>
         <w:rPr>
           <w:i/>
           <w:iCs/>
         </w:rPr>
-        <w:t xml:space="preserve"> </w:t>
-      </w:r>
-      <w:proofErr w:type="spellStart"/>
-      <w:r>
+        <w:t xml:space="preserve">    data datetime not null,</w:t>
+      </w:r>
+    </w:p>
+    <w:p>
+      <w:pPr>
+        <w:pStyle w:val="CORPO"/>
         <w:rPr>
           <w:i/>
           <w:iCs/>
         </w:rPr>
-        <w:t>null</w:t>
-      </w:r>
-      <w:proofErr w:type="spellEnd"/>
-    </w:p>
-    <w:p>
-      <w:pPr>
-        <w:pStyle w:val="CORPO"/>
+      </w:pPr>
+      <w:r>
         <w:rPr>
           <w:i/>
           <w:iCs/>
         </w:rPr>
-      </w:pPr>
-      <w:r>
+        <w:t xml:space="preserve">    valor numeric(10,2) not null,</w:t>
+      </w:r>
+    </w:p>
+    <w:p>
+      <w:pPr>
+        <w:pStyle w:val="CORPO"/>
         <w:rPr>
           <w:i/>
           <w:iCs/>
         </w:rPr>
-        <w:t>);</w:t>
-      </w:r>
-    </w:p>
-    <w:p>
-      <w:pPr>
-        <w:pStyle w:val="CORPO"/>
+      </w:pPr>
+      <w:r>
         <w:rPr>
           <w:i/>
           <w:iCs/>
         </w:rPr>
-      </w:pPr>
-      <w:proofErr w:type="spellStart"/>
-      <w:proofErr w:type="gramStart"/>
-      <w:r>
+        <w:t xml:space="preserve">    cod_os int not null references ordem_servico(cod_os)</w:t>
+      </w:r>
+    </w:p>
+    <w:p>
+      <w:pPr>
+        <w:pStyle w:val="CORPO"/>
         <w:rPr>
           <w:i/>
           <w:iCs/>
         </w:rPr>
-        <w:t>create</w:t>
-      </w:r>
-      <w:proofErr w:type="spellEnd"/>
-      <w:proofErr w:type="gramEnd"/>
+      </w:pPr>
       <w:r>
         <w:rPr>
           <w:i/>
           <w:iCs/>
         </w:rPr>
-        <w:t xml:space="preserve"> </w:t>
-      </w:r>
-      <w:proofErr w:type="spellStart"/>
-      <w:r>
-        <w:rPr>
-          <w:i/>
-          <w:iCs/>
-        </w:rPr>
-        <w:t>table</w:t>
-      </w:r>
-      <w:proofErr w:type="spellEnd"/>
-      <w:r>
-        <w:rPr>
-          <w:i/>
-          <w:iCs/>
-        </w:rPr>
-        <w:t xml:space="preserve"> carro(</w:t>
-      </w:r>
-    </w:p>
-    <w:p>
-      <w:pPr>
-        <w:pStyle w:val="CORPO"/>
-        <w:rPr>
-          <w:i/>
-          <w:iCs/>
-        </w:rPr>
-      </w:pPr>
-      <w:r>
-        <w:rPr>
-          <w:i/>
-          <w:iCs/>
-        </w:rPr>
-        <w:tab/>
-      </w:r>
-      <w:proofErr w:type="spellStart"/>
-      <w:proofErr w:type="gramStart"/>
-      <w:r>
-        <w:rPr>
-          <w:i/>
-          <w:iCs/>
-        </w:rPr>
-        <w:t>cod</w:t>
-      </w:r>
-      <w:proofErr w:type="gramEnd"/>
-      <w:r>
-        <w:rPr>
-          <w:i/>
-          <w:iCs/>
-        </w:rPr>
-        <w:t>_carro</w:t>
-      </w:r>
-      <w:proofErr w:type="spellEnd"/>
-      <w:r>
-        <w:rPr>
-          <w:i/>
-          <w:iCs/>
-        </w:rPr>
-        <w:t xml:space="preserve"> </w:t>
-      </w:r>
-      <w:proofErr w:type="spellStart"/>
-      <w:r>
-        <w:rPr>
-          <w:i/>
-          <w:iCs/>
-        </w:rPr>
-        <w:t>int</w:t>
-      </w:r>
-      <w:proofErr w:type="spellEnd"/>
-      <w:r>
-        <w:rPr>
-          <w:i/>
-          <w:iCs/>
-        </w:rPr>
-        <w:t xml:space="preserve"> </w:t>
-      </w:r>
-      <w:proofErr w:type="spellStart"/>
-      <w:r>
-        <w:rPr>
-          <w:i/>
-          <w:iCs/>
-        </w:rPr>
-        <w:t>primary</w:t>
-      </w:r>
-      <w:proofErr w:type="spellEnd"/>
-      <w:r>
-        <w:rPr>
-          <w:i/>
-          <w:iCs/>
-        </w:rPr>
-        <w:t xml:space="preserve"> </w:t>
-      </w:r>
-      <w:proofErr w:type="spellStart"/>
-      <w:r>
-        <w:rPr>
-          <w:i/>
-          <w:iCs/>
-        </w:rPr>
-        <w:t>key</w:t>
-      </w:r>
-      <w:proofErr w:type="spellEnd"/>
-      <w:r>
-        <w:rPr>
-          <w:i/>
-          <w:iCs/>
-        </w:rPr>
-        <w:t xml:space="preserve"> </w:t>
-      </w:r>
-      <w:proofErr w:type="spellStart"/>
-      <w:r>
-        <w:rPr>
-          <w:i/>
-          <w:iCs/>
-        </w:rPr>
-        <w:t>auto_increment</w:t>
-      </w:r>
-      <w:proofErr w:type="spellEnd"/>
-      <w:r>
-        <w:rPr>
-          <w:i/>
-          <w:iCs/>
-        </w:rPr>
-        <w:t>,</w:t>
-      </w:r>
-    </w:p>
-    <w:p>
-      <w:pPr>
-        <w:pStyle w:val="CORPO"/>
-        <w:rPr>
-          <w:i/>
-          <w:iCs/>
-        </w:rPr>
-      </w:pPr>
-      <w:r>
-        <w:rPr>
-          <w:i/>
-          <w:iCs/>
-        </w:rPr>
-        <w:t xml:space="preserve">    </w:t>
-      </w:r>
-      <w:proofErr w:type="gramStart"/>
-      <w:r>
-        <w:rPr>
-          <w:i/>
-          <w:iCs/>
-        </w:rPr>
-        <w:t>modelo</w:t>
-      </w:r>
-      <w:proofErr w:type="gramEnd"/>
-      <w:r>
-        <w:rPr>
-          <w:i/>
-          <w:iCs/>
-        </w:rPr>
-        <w:t xml:space="preserve"> </w:t>
-      </w:r>
-      <w:proofErr w:type="spellStart"/>
-      <w:r>
-        <w:rPr>
-          <w:i/>
-          <w:iCs/>
-        </w:rPr>
-        <w:t>varchar</w:t>
-      </w:r>
-      <w:proofErr w:type="spellEnd"/>
-      <w:r>
-        <w:rPr>
-          <w:i/>
-          <w:iCs/>
-        </w:rPr>
-        <w:t xml:space="preserve">(100) </w:t>
-      </w:r>
-      <w:proofErr w:type="spellStart"/>
-      <w:r>
-        <w:rPr>
-          <w:i/>
-          <w:iCs/>
-        </w:rPr>
-        <w:t>not</w:t>
-      </w:r>
-      <w:proofErr w:type="spellEnd"/>
-      <w:r>
-        <w:rPr>
-          <w:i/>
-          <w:iCs/>
-        </w:rPr>
-        <w:t xml:space="preserve"> </w:t>
-      </w:r>
-      <w:proofErr w:type="spellStart"/>
-      <w:r>
-        <w:rPr>
-          <w:i/>
-          <w:iCs/>
-        </w:rPr>
-        <w:t>null</w:t>
-      </w:r>
-      <w:proofErr w:type="spellEnd"/>
-      <w:r>
-        <w:rPr>
-          <w:i/>
-          <w:iCs/>
-        </w:rPr>
-        <w:t>,</w:t>
-      </w:r>
-    </w:p>
-    <w:p>
-      <w:pPr>
-        <w:pStyle w:val="CORPO"/>
-        <w:rPr>
-          <w:i/>
-          <w:iCs/>
-        </w:rPr>
-      </w:pPr>
-      <w:r>
-        <w:rPr>
-          <w:i/>
-          <w:iCs/>
-        </w:rPr>
-        <w:t xml:space="preserve">    </w:t>
-      </w:r>
-      <w:proofErr w:type="gramStart"/>
-      <w:r>
-        <w:rPr>
-          <w:i/>
-          <w:iCs/>
-        </w:rPr>
-        <w:t>placa</w:t>
-      </w:r>
-      <w:proofErr w:type="gramEnd"/>
-      <w:r>
-        <w:rPr>
-          <w:i/>
-          <w:iCs/>
-        </w:rPr>
-        <w:t xml:space="preserve"> </w:t>
-      </w:r>
-      <w:proofErr w:type="spellStart"/>
-      <w:r>
-        <w:rPr>
-          <w:i/>
-          <w:iCs/>
-        </w:rPr>
-        <w:t>varchar</w:t>
-      </w:r>
-      <w:proofErr w:type="spellEnd"/>
-      <w:r>
-        <w:rPr>
-          <w:i/>
-          <w:iCs/>
-        </w:rPr>
-        <w:t xml:space="preserve">(10) </w:t>
-      </w:r>
-      <w:proofErr w:type="spellStart"/>
-      <w:r>
-        <w:rPr>
-          <w:i/>
-          <w:iCs/>
-        </w:rPr>
-        <w:t>not</w:t>
-      </w:r>
-      <w:proofErr w:type="spellEnd"/>
-      <w:r>
-        <w:rPr>
-          <w:i/>
-          <w:iCs/>
-        </w:rPr>
-        <w:t xml:space="preserve"> </w:t>
-      </w:r>
-      <w:proofErr w:type="spellStart"/>
-      <w:r>
-        <w:rPr>
-          <w:i/>
-          <w:iCs/>
-        </w:rPr>
-        <w:t>null</w:t>
-      </w:r>
-      <w:proofErr w:type="spellEnd"/>
-      <w:r>
-        <w:rPr>
-          <w:i/>
-          <w:iCs/>
-        </w:rPr>
-        <w:t>,</w:t>
-      </w:r>
-    </w:p>
-    <w:p>
-      <w:pPr>
-        <w:pStyle w:val="CORPO"/>
-        <w:rPr>
-          <w:i/>
-          <w:iCs/>
-        </w:rPr>
-      </w:pPr>
-      <w:r>
-        <w:rPr>
-          <w:i/>
-          <w:iCs/>
-        </w:rPr>
-        <w:t xml:space="preserve">    </w:t>
-      </w:r>
-      <w:proofErr w:type="gramStart"/>
-      <w:r>
-        <w:rPr>
-          <w:i/>
-          <w:iCs/>
-        </w:rPr>
-        <w:t>documento</w:t>
-      </w:r>
-      <w:proofErr w:type="gramEnd"/>
-      <w:r>
-        <w:rPr>
-          <w:i/>
-          <w:iCs/>
-        </w:rPr>
-        <w:t xml:space="preserve"> </w:t>
-      </w:r>
-      <w:proofErr w:type="spellStart"/>
-      <w:r>
-        <w:rPr>
-          <w:i/>
-          <w:iCs/>
-        </w:rPr>
-        <w:t>varchar</w:t>
-      </w:r>
-      <w:proofErr w:type="spellEnd"/>
-      <w:r>
-        <w:rPr>
-          <w:i/>
-          <w:iCs/>
-        </w:rPr>
-        <w:t>(1000),</w:t>
-      </w:r>
-    </w:p>
-    <w:p>
-      <w:pPr>
-        <w:pStyle w:val="CORPO"/>
-        <w:rPr>
-          <w:i/>
-          <w:iCs/>
-        </w:rPr>
-      </w:pPr>
-      <w:r>
-        <w:rPr>
-          <w:i/>
-          <w:iCs/>
-        </w:rPr>
-        <w:t xml:space="preserve">    </w:t>
-      </w:r>
-      <w:proofErr w:type="spellStart"/>
-      <w:proofErr w:type="gramStart"/>
-      <w:r>
-        <w:rPr>
-          <w:i/>
-          <w:iCs/>
-        </w:rPr>
-        <w:t>cod</w:t>
-      </w:r>
-      <w:proofErr w:type="gramEnd"/>
-      <w:r>
-        <w:rPr>
-          <w:i/>
-          <w:iCs/>
-        </w:rPr>
-        <w:t>_cliente</w:t>
-      </w:r>
-      <w:proofErr w:type="spellEnd"/>
-      <w:r>
-        <w:rPr>
-          <w:i/>
-          <w:iCs/>
-        </w:rPr>
-        <w:t xml:space="preserve"> </w:t>
-      </w:r>
-      <w:proofErr w:type="spellStart"/>
-      <w:r>
-        <w:rPr>
-          <w:i/>
-          <w:iCs/>
-        </w:rPr>
-        <w:t>int</w:t>
-      </w:r>
-      <w:proofErr w:type="spellEnd"/>
-      <w:r>
-        <w:rPr>
-          <w:i/>
-          <w:iCs/>
-        </w:rPr>
-        <w:t xml:space="preserve"> </w:t>
-      </w:r>
-      <w:proofErr w:type="spellStart"/>
-      <w:r>
-        <w:rPr>
-          <w:i/>
-          <w:iCs/>
-        </w:rPr>
-        <w:t>references</w:t>
-      </w:r>
-      <w:proofErr w:type="spellEnd"/>
-      <w:r>
-        <w:rPr>
-          <w:i/>
-          <w:iCs/>
-        </w:rPr>
-        <w:t xml:space="preserve"> cliente(</w:t>
-      </w:r>
-      <w:proofErr w:type="spellStart"/>
-      <w:r>
-        <w:rPr>
-          <w:i/>
-          <w:iCs/>
-        </w:rPr>
-        <w:t>cod_cliente</w:t>
-      </w:r>
-      <w:proofErr w:type="spellEnd"/>
-      <w:r>
-        <w:rPr>
-          <w:i/>
-          <w:iCs/>
-        </w:rPr>
-        <w:t>)</w:t>
-      </w:r>
-    </w:p>
-    <w:p>
-      <w:pPr>
-        <w:pStyle w:val="CORPO"/>
-        <w:rPr>
-          <w:i/>
-          <w:iCs/>
-        </w:rPr>
-      </w:pPr>
-      <w:r>
-        <w:rPr>
-          <w:i/>
-          <w:iCs/>
-        </w:rPr>
         <w:t>);</w:t>
       </w:r>
     </w:p>
     <w:p>
       <w:pPr>
-        <w:pStyle w:val="CORPO"/>
-        <w:rPr>
-          <w:i/>
-          <w:iCs/>
-        </w:rPr>
-      </w:pPr>
-      <w:proofErr w:type="spellStart"/>
-      <w:proofErr w:type="gramStart"/>
-      <w:r>
-        <w:rPr>
-          <w:i/>
-          <w:iCs/>
-        </w:rPr>
-        <w:t>create</w:t>
-      </w:r>
-      <w:proofErr w:type="spellEnd"/>
-      <w:proofErr w:type="gramEnd"/>
-      <w:r>
-        <w:rPr>
-          <w:i/>
-          <w:iCs/>
-        </w:rPr>
-        <w:t xml:space="preserve"> </w:t>
-      </w:r>
-      <w:proofErr w:type="spellStart"/>
-      <w:r>
-        <w:rPr>
-          <w:i/>
-          <w:iCs/>
-        </w:rPr>
-        <w:t>table</w:t>
-      </w:r>
-      <w:proofErr w:type="spellEnd"/>
-      <w:r>
-        <w:rPr>
-          <w:i/>
-          <w:iCs/>
-        </w:rPr>
-        <w:t xml:space="preserve"> </w:t>
-      </w:r>
-      <w:proofErr w:type="spellStart"/>
-      <w:r>
-        <w:rPr>
-          <w:i/>
-          <w:iCs/>
-        </w:rPr>
-        <w:t>mecanico</w:t>
-      </w:r>
-      <w:proofErr w:type="spellEnd"/>
-      <w:r>
-        <w:rPr>
-          <w:i/>
-          <w:iCs/>
-        </w:rPr>
-        <w:t>(</w:t>
-      </w:r>
-    </w:p>
-    <w:p>
-      <w:pPr>
-        <w:pStyle w:val="CORPO"/>
-        <w:rPr>
-          <w:i/>
-          <w:iCs/>
-        </w:rPr>
-      </w:pPr>
-      <w:r>
-        <w:rPr>
-          <w:i/>
-          <w:iCs/>
-        </w:rPr>
-        <w:tab/>
-      </w:r>
-      <w:proofErr w:type="spellStart"/>
-      <w:proofErr w:type="gramStart"/>
-      <w:r>
-        <w:rPr>
-          <w:i/>
-          <w:iCs/>
-        </w:rPr>
-        <w:t>cod</w:t>
-      </w:r>
-      <w:proofErr w:type="gramEnd"/>
-      <w:r>
-        <w:rPr>
-          <w:i/>
-          <w:iCs/>
-        </w:rPr>
-        <w:t>_mecanico</w:t>
-      </w:r>
-      <w:proofErr w:type="spellEnd"/>
-      <w:r>
-        <w:rPr>
-          <w:i/>
-          <w:iCs/>
-        </w:rPr>
-        <w:t xml:space="preserve"> </w:t>
-      </w:r>
-      <w:proofErr w:type="spellStart"/>
-      <w:r>
-        <w:rPr>
-          <w:i/>
-          <w:iCs/>
-        </w:rPr>
-        <w:t>int</w:t>
-      </w:r>
-      <w:proofErr w:type="spellEnd"/>
-      <w:r>
-        <w:rPr>
-          <w:i/>
-          <w:iCs/>
-        </w:rPr>
-        <w:t xml:space="preserve"> </w:t>
-      </w:r>
-      <w:proofErr w:type="spellStart"/>
-      <w:r>
-        <w:rPr>
-          <w:i/>
-          <w:iCs/>
-        </w:rPr>
-        <w:t>primary</w:t>
-      </w:r>
-      <w:proofErr w:type="spellEnd"/>
-      <w:r>
-        <w:rPr>
-          <w:i/>
-          <w:iCs/>
-        </w:rPr>
-        <w:t xml:space="preserve"> </w:t>
-      </w:r>
-      <w:proofErr w:type="spellStart"/>
-      <w:r>
-        <w:rPr>
-          <w:i/>
-          <w:iCs/>
-        </w:rPr>
-        <w:t>key</w:t>
-      </w:r>
-      <w:proofErr w:type="spellEnd"/>
-      <w:r>
-        <w:rPr>
-          <w:i/>
-          <w:iCs/>
-        </w:rPr>
-        <w:t xml:space="preserve"> </w:t>
-      </w:r>
-      <w:proofErr w:type="spellStart"/>
-      <w:r>
-        <w:rPr>
-          <w:i/>
-          <w:iCs/>
-        </w:rPr>
-        <w:t>auto_increment</w:t>
-      </w:r>
-      <w:proofErr w:type="spellEnd"/>
-      <w:r>
-        <w:rPr>
-          <w:i/>
-          <w:iCs/>
-        </w:rPr>
-        <w:t>,</w:t>
-      </w:r>
-    </w:p>
-    <w:p>
-      <w:pPr>
-        <w:pStyle w:val="CORPO"/>
-        <w:rPr>
-          <w:i/>
-          <w:iCs/>
-        </w:rPr>
-      </w:pPr>
-      <w:r>
-        <w:rPr>
-          <w:i/>
-          <w:iCs/>
-        </w:rPr>
-        <w:t xml:space="preserve">    </w:t>
-      </w:r>
-      <w:proofErr w:type="gramStart"/>
-      <w:r>
-        <w:rPr>
-          <w:i/>
-          <w:iCs/>
-        </w:rPr>
-        <w:t>nome</w:t>
-      </w:r>
-      <w:proofErr w:type="gramEnd"/>
-      <w:r>
-        <w:rPr>
-          <w:i/>
-          <w:iCs/>
-        </w:rPr>
-        <w:t xml:space="preserve"> </w:t>
-      </w:r>
-      <w:proofErr w:type="spellStart"/>
-      <w:r>
-        <w:rPr>
-          <w:i/>
-          <w:iCs/>
-        </w:rPr>
-        <w:t>varchar</w:t>
-      </w:r>
-      <w:proofErr w:type="spellEnd"/>
-      <w:r>
-        <w:rPr>
-          <w:i/>
-          <w:iCs/>
-        </w:rPr>
-        <w:t xml:space="preserve">(50) </w:t>
-      </w:r>
-      <w:proofErr w:type="spellStart"/>
-      <w:r>
-        <w:rPr>
-          <w:i/>
-          <w:iCs/>
-        </w:rPr>
-        <w:t>not</w:t>
-      </w:r>
-      <w:proofErr w:type="spellEnd"/>
-      <w:r>
-        <w:rPr>
-          <w:i/>
-          <w:iCs/>
-        </w:rPr>
-        <w:t xml:space="preserve"> </w:t>
-      </w:r>
-      <w:proofErr w:type="spellStart"/>
-      <w:r>
-        <w:rPr>
-          <w:i/>
-          <w:iCs/>
-        </w:rPr>
-        <w:t>null</w:t>
-      </w:r>
-      <w:proofErr w:type="spellEnd"/>
-      <w:r>
-        <w:rPr>
-          <w:i/>
-          <w:iCs/>
-        </w:rPr>
-        <w:t>,</w:t>
-      </w:r>
-    </w:p>
-    <w:p>
-      <w:pPr>
-        <w:pStyle w:val="CORPO"/>
-        <w:rPr>
-          <w:i/>
-          <w:iCs/>
-        </w:rPr>
-      </w:pPr>
-      <w:r>
-        <w:rPr>
-          <w:i/>
-          <w:iCs/>
-        </w:rPr>
-        <w:t xml:space="preserve">    </w:t>
-      </w:r>
-      <w:proofErr w:type="spellStart"/>
-      <w:proofErr w:type="gramStart"/>
-      <w:r>
-        <w:rPr>
-          <w:i/>
-          <w:iCs/>
-        </w:rPr>
-        <w:t>cpf</w:t>
-      </w:r>
-      <w:proofErr w:type="spellEnd"/>
-      <w:proofErr w:type="gramEnd"/>
-      <w:r>
-        <w:rPr>
-          <w:i/>
-          <w:iCs/>
-        </w:rPr>
-        <w:t xml:space="preserve"> </w:t>
-      </w:r>
-      <w:proofErr w:type="spellStart"/>
-      <w:r>
-        <w:rPr>
-          <w:i/>
-          <w:iCs/>
-        </w:rPr>
-        <w:t>varchar</w:t>
-      </w:r>
-      <w:proofErr w:type="spellEnd"/>
-      <w:r>
-        <w:rPr>
-          <w:i/>
-          <w:iCs/>
-        </w:rPr>
-        <w:t xml:space="preserve">(11) </w:t>
-      </w:r>
-      <w:proofErr w:type="spellStart"/>
-      <w:r>
-        <w:rPr>
-          <w:i/>
-          <w:iCs/>
-        </w:rPr>
-        <w:t>not</w:t>
-      </w:r>
-      <w:proofErr w:type="spellEnd"/>
-      <w:r>
-        <w:rPr>
-          <w:i/>
-          <w:iCs/>
-        </w:rPr>
-        <w:t xml:space="preserve"> </w:t>
-      </w:r>
-      <w:proofErr w:type="spellStart"/>
-      <w:r>
-        <w:rPr>
-          <w:i/>
-          <w:iCs/>
-        </w:rPr>
-        <w:t>null</w:t>
-      </w:r>
-      <w:proofErr w:type="spellEnd"/>
-    </w:p>
-    <w:p>
-      <w:pPr>
-        <w:pStyle w:val="CORPO"/>
-        <w:rPr>
-          <w:i/>
-          <w:iCs/>
-        </w:rPr>
-      </w:pPr>
-      <w:r>
-        <w:rPr>
-          <w:i/>
-          <w:iCs/>
-        </w:rPr>
-        <w:t>);</w:t>
-      </w:r>
-    </w:p>
-    <w:p>
-      <w:pPr>
-        <w:pStyle w:val="CORPO"/>
-        <w:rPr>
-          <w:i/>
-          <w:iCs/>
-        </w:rPr>
-      </w:pPr>
-      <w:proofErr w:type="spellStart"/>
-      <w:proofErr w:type="gramStart"/>
-      <w:r>
-        <w:rPr>
-          <w:i/>
-          <w:iCs/>
-        </w:rPr>
-        <w:t>create</w:t>
-      </w:r>
-      <w:proofErr w:type="spellEnd"/>
-      <w:proofErr w:type="gramEnd"/>
-      <w:r>
-        <w:rPr>
-          <w:i/>
-          <w:iCs/>
-        </w:rPr>
-        <w:t xml:space="preserve"> </w:t>
-      </w:r>
-      <w:proofErr w:type="spellStart"/>
-      <w:r>
-        <w:rPr>
-          <w:i/>
-          <w:iCs/>
-        </w:rPr>
-        <w:t>table</w:t>
-      </w:r>
-      <w:proofErr w:type="spellEnd"/>
-      <w:r>
-        <w:rPr>
-          <w:i/>
-          <w:iCs/>
-        </w:rPr>
-        <w:t xml:space="preserve"> </w:t>
-      </w:r>
-      <w:proofErr w:type="spellStart"/>
-      <w:r>
-        <w:rPr>
-          <w:i/>
-          <w:iCs/>
-        </w:rPr>
-        <w:t>ordem_servico</w:t>
-      </w:r>
-      <w:proofErr w:type="spellEnd"/>
-      <w:r>
-        <w:rPr>
-          <w:i/>
-          <w:iCs/>
-        </w:rPr>
-        <w:t>(</w:t>
-      </w:r>
-    </w:p>
-    <w:p>
-      <w:pPr>
-        <w:pStyle w:val="CORPO"/>
-        <w:rPr>
-          <w:i/>
-          <w:iCs/>
-        </w:rPr>
-      </w:pPr>
-      <w:r>
-        <w:rPr>
-          <w:i/>
-          <w:iCs/>
-        </w:rPr>
-        <w:tab/>
-      </w:r>
-      <w:proofErr w:type="spellStart"/>
-      <w:proofErr w:type="gramStart"/>
-      <w:r>
-        <w:rPr>
-          <w:i/>
-          <w:iCs/>
-        </w:rPr>
-        <w:t>cod</w:t>
-      </w:r>
-      <w:proofErr w:type="gramEnd"/>
-      <w:r>
-        <w:rPr>
-          <w:i/>
-          <w:iCs/>
-        </w:rPr>
-        <w:t>_os</w:t>
-      </w:r>
-      <w:proofErr w:type="spellEnd"/>
-      <w:r>
-        <w:rPr>
-          <w:i/>
-          <w:iCs/>
-        </w:rPr>
-        <w:t xml:space="preserve"> </w:t>
-      </w:r>
-      <w:proofErr w:type="spellStart"/>
-      <w:r>
-        <w:rPr>
-          <w:i/>
-          <w:iCs/>
-        </w:rPr>
-        <w:t>int</w:t>
-      </w:r>
-      <w:proofErr w:type="spellEnd"/>
-      <w:r>
-        <w:rPr>
-          <w:i/>
-          <w:iCs/>
-        </w:rPr>
-        <w:t xml:space="preserve"> </w:t>
-      </w:r>
-      <w:proofErr w:type="spellStart"/>
-      <w:r>
-        <w:rPr>
-          <w:i/>
-          <w:iCs/>
-        </w:rPr>
-        <w:t>primary</w:t>
-      </w:r>
-      <w:proofErr w:type="spellEnd"/>
-      <w:r>
-        <w:rPr>
-          <w:i/>
-          <w:iCs/>
-        </w:rPr>
-        <w:t xml:space="preserve"> </w:t>
-      </w:r>
-      <w:proofErr w:type="spellStart"/>
-      <w:r>
-        <w:rPr>
-          <w:i/>
-          <w:iCs/>
-        </w:rPr>
-        <w:t>key</w:t>
-      </w:r>
-      <w:proofErr w:type="spellEnd"/>
-      <w:r>
-        <w:rPr>
-          <w:i/>
-          <w:iCs/>
-        </w:rPr>
-        <w:t xml:space="preserve"> </w:t>
-      </w:r>
-      <w:proofErr w:type="spellStart"/>
-      <w:r>
-        <w:rPr>
-          <w:i/>
-          <w:iCs/>
-        </w:rPr>
-        <w:t>auto_increment</w:t>
-      </w:r>
-      <w:proofErr w:type="spellEnd"/>
-      <w:r>
-        <w:rPr>
-          <w:i/>
-          <w:iCs/>
-        </w:rPr>
-        <w:t>,</w:t>
-      </w:r>
-    </w:p>
-    <w:p>
-      <w:pPr>
-        <w:pStyle w:val="CORPO"/>
-        <w:rPr>
-          <w:i/>
-          <w:iCs/>
-        </w:rPr>
-      </w:pPr>
-      <w:r>
-        <w:rPr>
-          <w:i/>
-          <w:iCs/>
-        </w:rPr>
-        <w:t xml:space="preserve">    </w:t>
-      </w:r>
-      <w:proofErr w:type="spellStart"/>
-      <w:proofErr w:type="gramStart"/>
-      <w:r>
-        <w:rPr>
-          <w:i/>
-          <w:iCs/>
-        </w:rPr>
-        <w:t>descricao</w:t>
-      </w:r>
-      <w:proofErr w:type="gramEnd"/>
-      <w:r>
-        <w:rPr>
-          <w:i/>
-          <w:iCs/>
-        </w:rPr>
-        <w:t>_produto</w:t>
-      </w:r>
-      <w:proofErr w:type="spellEnd"/>
-      <w:r>
-        <w:rPr>
-          <w:i/>
-          <w:iCs/>
-        </w:rPr>
-        <w:t xml:space="preserve"> </w:t>
-      </w:r>
-      <w:proofErr w:type="spellStart"/>
-      <w:r>
-        <w:rPr>
-          <w:i/>
-          <w:iCs/>
-        </w:rPr>
-        <w:t>varchar</w:t>
-      </w:r>
-      <w:proofErr w:type="spellEnd"/>
-      <w:r>
-        <w:rPr>
-          <w:i/>
-          <w:iCs/>
-        </w:rPr>
-        <w:t>(5000)</w:t>
-      </w:r>
-      <w:proofErr w:type="spellStart"/>
-      <w:r>
-        <w:rPr>
-          <w:i/>
-          <w:iCs/>
-        </w:rPr>
-        <w:t>null</w:t>
-      </w:r>
-      <w:proofErr w:type="spellEnd"/>
-      <w:r>
-        <w:rPr>
-          <w:i/>
-          <w:iCs/>
-        </w:rPr>
-        <w:t>,</w:t>
-      </w:r>
-    </w:p>
-    <w:p>
-      <w:pPr>
-        <w:pStyle w:val="CORPO"/>
-        <w:rPr>
-          <w:i/>
-          <w:iCs/>
-        </w:rPr>
-      </w:pPr>
-      <w:r>
-        <w:rPr>
-          <w:i/>
-          <w:iCs/>
-        </w:rPr>
-        <w:t xml:space="preserve">    </w:t>
-      </w:r>
-      <w:proofErr w:type="spellStart"/>
-      <w:proofErr w:type="gramStart"/>
-      <w:r>
-        <w:rPr>
-          <w:i/>
-          <w:iCs/>
-        </w:rPr>
-        <w:t>datta</w:t>
-      </w:r>
-      <w:proofErr w:type="spellEnd"/>
-      <w:proofErr w:type="gramEnd"/>
-      <w:r>
-        <w:rPr>
-          <w:i/>
-          <w:iCs/>
-        </w:rPr>
-        <w:t xml:space="preserve"> </w:t>
-      </w:r>
-      <w:proofErr w:type="spellStart"/>
-      <w:r>
-        <w:rPr>
-          <w:i/>
-          <w:iCs/>
-        </w:rPr>
-        <w:t>datetime</w:t>
-      </w:r>
-      <w:proofErr w:type="spellEnd"/>
-      <w:r>
-        <w:rPr>
-          <w:i/>
-          <w:iCs/>
-        </w:rPr>
-        <w:t xml:space="preserve"> </w:t>
-      </w:r>
-      <w:proofErr w:type="spellStart"/>
-      <w:r>
-        <w:rPr>
-          <w:i/>
-          <w:iCs/>
-        </w:rPr>
-        <w:t>not</w:t>
-      </w:r>
-      <w:proofErr w:type="spellEnd"/>
-      <w:r>
-        <w:rPr>
-          <w:i/>
-          <w:iCs/>
-        </w:rPr>
-        <w:t xml:space="preserve"> </w:t>
-      </w:r>
-      <w:proofErr w:type="spellStart"/>
-      <w:r>
-        <w:rPr>
-          <w:i/>
-          <w:iCs/>
-        </w:rPr>
-        <w:t>null</w:t>
-      </w:r>
-      <w:proofErr w:type="spellEnd"/>
-      <w:r>
-        <w:rPr>
-          <w:i/>
-          <w:iCs/>
-        </w:rPr>
-        <w:t>,</w:t>
-      </w:r>
-    </w:p>
-    <w:p>
-      <w:pPr>
-        <w:pStyle w:val="CORPO"/>
-        <w:rPr>
-          <w:i/>
-          <w:iCs/>
-        </w:rPr>
-      </w:pPr>
-      <w:r>
-        <w:rPr>
-          <w:i/>
-          <w:iCs/>
-        </w:rPr>
-        <w:t xml:space="preserve">    </w:t>
-      </w:r>
-      <w:proofErr w:type="gramStart"/>
-      <w:r>
-        <w:rPr>
-          <w:i/>
-          <w:iCs/>
-        </w:rPr>
-        <w:t>quantidade</w:t>
-      </w:r>
-      <w:proofErr w:type="gramEnd"/>
-      <w:r>
-        <w:rPr>
-          <w:i/>
-          <w:iCs/>
-        </w:rPr>
-        <w:t xml:space="preserve"> </w:t>
-      </w:r>
-      <w:proofErr w:type="spellStart"/>
-      <w:r>
-        <w:rPr>
-          <w:i/>
-          <w:iCs/>
-        </w:rPr>
-        <w:t>int</w:t>
-      </w:r>
-      <w:proofErr w:type="spellEnd"/>
-      <w:r>
-        <w:rPr>
-          <w:i/>
-          <w:iCs/>
-        </w:rPr>
-        <w:t>,</w:t>
-      </w:r>
-    </w:p>
-    <w:p>
-      <w:pPr>
-        <w:pStyle w:val="CORPO"/>
-        <w:rPr>
-          <w:i/>
-          <w:iCs/>
-        </w:rPr>
-      </w:pPr>
-      <w:r>
-        <w:rPr>
-          <w:i/>
-          <w:iCs/>
-        </w:rPr>
-        <w:t xml:space="preserve">    </w:t>
-      </w:r>
-      <w:proofErr w:type="gramStart"/>
-      <w:r>
-        <w:rPr>
-          <w:i/>
-          <w:iCs/>
-        </w:rPr>
-        <w:t>valor</w:t>
-      </w:r>
-      <w:proofErr w:type="gramEnd"/>
-      <w:r>
-        <w:rPr>
-          <w:i/>
-          <w:iCs/>
-        </w:rPr>
-        <w:t xml:space="preserve"> </w:t>
-      </w:r>
-      <w:proofErr w:type="spellStart"/>
-      <w:r>
-        <w:rPr>
-          <w:i/>
-          <w:iCs/>
-        </w:rPr>
-        <w:t>numeric</w:t>
-      </w:r>
-      <w:proofErr w:type="spellEnd"/>
-      <w:r>
-        <w:rPr>
-          <w:i/>
-          <w:iCs/>
-        </w:rPr>
-        <w:t>(10,2)</w:t>
-      </w:r>
-      <w:proofErr w:type="spellStart"/>
-      <w:r>
-        <w:rPr>
-          <w:i/>
-          <w:iCs/>
-        </w:rPr>
-        <w:t>not</w:t>
-      </w:r>
-      <w:proofErr w:type="spellEnd"/>
-      <w:r>
-        <w:rPr>
-          <w:i/>
-          <w:iCs/>
-        </w:rPr>
-        <w:t xml:space="preserve"> </w:t>
-      </w:r>
-      <w:proofErr w:type="spellStart"/>
-      <w:r>
-        <w:rPr>
-          <w:i/>
-          <w:iCs/>
-        </w:rPr>
-        <w:t>null</w:t>
-      </w:r>
-      <w:proofErr w:type="spellEnd"/>
-      <w:r>
-        <w:rPr>
-          <w:i/>
-          <w:iCs/>
-        </w:rPr>
-        <w:t>,</w:t>
-      </w:r>
-    </w:p>
-    <w:p>
-      <w:pPr>
-        <w:pStyle w:val="CORPO"/>
-        <w:rPr>
-          <w:i/>
-          <w:iCs/>
-        </w:rPr>
-      </w:pPr>
-      <w:r>
-        <w:rPr>
-          <w:i/>
-          <w:iCs/>
-        </w:rPr>
-        <w:t xml:space="preserve">    </w:t>
-      </w:r>
-      <w:proofErr w:type="spellStart"/>
-      <w:proofErr w:type="gramStart"/>
-      <w:r>
-        <w:rPr>
-          <w:i/>
-          <w:iCs/>
-        </w:rPr>
-        <w:t>cadastro</w:t>
-      </w:r>
-      <w:proofErr w:type="gramEnd"/>
-      <w:r>
-        <w:rPr>
-          <w:i/>
-          <w:iCs/>
-        </w:rPr>
-        <w:t>_peca</w:t>
-      </w:r>
-      <w:proofErr w:type="spellEnd"/>
-      <w:r>
-        <w:rPr>
-          <w:i/>
-          <w:iCs/>
-        </w:rPr>
-        <w:t xml:space="preserve"> </w:t>
-      </w:r>
-      <w:proofErr w:type="spellStart"/>
-      <w:r>
-        <w:rPr>
-          <w:i/>
-          <w:iCs/>
-        </w:rPr>
-        <w:t>varchar</w:t>
-      </w:r>
-      <w:proofErr w:type="spellEnd"/>
-      <w:r>
-        <w:rPr>
-          <w:i/>
-          <w:iCs/>
-        </w:rPr>
-        <w:t>(5000),</w:t>
-      </w:r>
-    </w:p>
-    <w:p>
-      <w:pPr>
-        <w:pStyle w:val="CORPO"/>
-        <w:rPr>
-          <w:i/>
-          <w:iCs/>
-        </w:rPr>
-      </w:pPr>
-      <w:r>
-        <w:rPr>
-          <w:i/>
-          <w:iCs/>
-        </w:rPr>
-        <w:t xml:space="preserve">    </w:t>
-      </w:r>
-      <w:proofErr w:type="spellStart"/>
-      <w:proofErr w:type="gramStart"/>
-      <w:r>
-        <w:rPr>
-          <w:i/>
-          <w:iCs/>
-        </w:rPr>
-        <w:t>orcamento</w:t>
-      </w:r>
-      <w:proofErr w:type="spellEnd"/>
-      <w:proofErr w:type="gramEnd"/>
-      <w:r>
-        <w:rPr>
-          <w:i/>
-          <w:iCs/>
-        </w:rPr>
-        <w:t xml:space="preserve"> </w:t>
-      </w:r>
-      <w:proofErr w:type="spellStart"/>
-      <w:r>
-        <w:rPr>
-          <w:i/>
-          <w:iCs/>
-        </w:rPr>
-        <w:t>varchar</w:t>
-      </w:r>
-      <w:proofErr w:type="spellEnd"/>
-      <w:r>
-        <w:rPr>
-          <w:i/>
-          <w:iCs/>
-        </w:rPr>
-        <w:t>(5000),</w:t>
-      </w:r>
-    </w:p>
-    <w:p>
-      <w:pPr>
-        <w:pStyle w:val="CORPO"/>
-        <w:rPr>
-          <w:i/>
-          <w:iCs/>
-        </w:rPr>
-      </w:pPr>
-      <w:r>
-        <w:rPr>
-          <w:i/>
-          <w:iCs/>
-        </w:rPr>
-        <w:t xml:space="preserve">    </w:t>
-      </w:r>
-      <w:proofErr w:type="spellStart"/>
-      <w:proofErr w:type="gramStart"/>
-      <w:r>
-        <w:rPr>
-          <w:i/>
-          <w:iCs/>
-        </w:rPr>
-        <w:t>cod</w:t>
-      </w:r>
-      <w:proofErr w:type="gramEnd"/>
-      <w:r>
-        <w:rPr>
-          <w:i/>
-          <w:iCs/>
-        </w:rPr>
-        <w:t>_carro</w:t>
-      </w:r>
-      <w:proofErr w:type="spellEnd"/>
-      <w:r>
-        <w:rPr>
-          <w:i/>
-          <w:iCs/>
-        </w:rPr>
-        <w:t xml:space="preserve"> </w:t>
-      </w:r>
-      <w:proofErr w:type="spellStart"/>
-      <w:r>
-        <w:rPr>
-          <w:i/>
-          <w:iCs/>
-        </w:rPr>
-        <w:t>int</w:t>
-      </w:r>
-      <w:proofErr w:type="spellEnd"/>
-      <w:r>
-        <w:rPr>
-          <w:i/>
-          <w:iCs/>
-        </w:rPr>
-        <w:t xml:space="preserve"> </w:t>
-      </w:r>
-      <w:proofErr w:type="spellStart"/>
-      <w:r>
-        <w:rPr>
-          <w:i/>
-          <w:iCs/>
-        </w:rPr>
-        <w:t>not</w:t>
-      </w:r>
-      <w:proofErr w:type="spellEnd"/>
-      <w:r>
-        <w:rPr>
-          <w:i/>
-          <w:iCs/>
-        </w:rPr>
-        <w:t xml:space="preserve"> </w:t>
-      </w:r>
-      <w:proofErr w:type="spellStart"/>
-      <w:r>
-        <w:rPr>
-          <w:i/>
-          <w:iCs/>
-        </w:rPr>
-        <w:t>null</w:t>
-      </w:r>
-      <w:proofErr w:type="spellEnd"/>
-      <w:r>
-        <w:rPr>
-          <w:i/>
-          <w:iCs/>
-        </w:rPr>
-        <w:t xml:space="preserve"> </w:t>
-      </w:r>
-      <w:proofErr w:type="spellStart"/>
-      <w:r>
-        <w:rPr>
-          <w:i/>
-          <w:iCs/>
-        </w:rPr>
-        <w:t>references</w:t>
-      </w:r>
-      <w:proofErr w:type="spellEnd"/>
-      <w:r>
-        <w:rPr>
-          <w:i/>
-          <w:iCs/>
-        </w:rPr>
-        <w:t xml:space="preserve"> carro(</w:t>
-      </w:r>
-      <w:proofErr w:type="spellStart"/>
-      <w:r>
-        <w:rPr>
-          <w:i/>
-          <w:iCs/>
-        </w:rPr>
-        <w:t>cod_carro</w:t>
-      </w:r>
-      <w:proofErr w:type="spellEnd"/>
-      <w:r>
-        <w:rPr>
-          <w:i/>
-          <w:iCs/>
-        </w:rPr>
-        <w:t>),</w:t>
-      </w:r>
-    </w:p>
-    <w:p>
-      <w:pPr>
-        <w:pStyle w:val="CORPO"/>
-        <w:rPr>
-          <w:i/>
-          <w:iCs/>
-        </w:rPr>
-      </w:pPr>
-      <w:r>
-        <w:rPr>
-          <w:i/>
-          <w:iCs/>
-        </w:rPr>
-        <w:t xml:space="preserve">    </w:t>
-      </w:r>
-      <w:proofErr w:type="spellStart"/>
-      <w:proofErr w:type="gramStart"/>
-      <w:r>
-        <w:rPr>
-          <w:i/>
-          <w:iCs/>
-        </w:rPr>
-        <w:t>cod</w:t>
-      </w:r>
-      <w:proofErr w:type="gramEnd"/>
-      <w:r>
-        <w:rPr>
-          <w:i/>
-          <w:iCs/>
-        </w:rPr>
-        <w:t>_mecanico</w:t>
-      </w:r>
-      <w:proofErr w:type="spellEnd"/>
-      <w:r>
-        <w:rPr>
-          <w:i/>
-          <w:iCs/>
-        </w:rPr>
-        <w:t xml:space="preserve"> </w:t>
-      </w:r>
-      <w:proofErr w:type="spellStart"/>
-      <w:r>
-        <w:rPr>
-          <w:i/>
-          <w:iCs/>
-        </w:rPr>
-        <w:t>int</w:t>
-      </w:r>
-      <w:proofErr w:type="spellEnd"/>
-      <w:r>
-        <w:rPr>
-          <w:i/>
-          <w:iCs/>
-        </w:rPr>
-        <w:t xml:space="preserve"> </w:t>
-      </w:r>
-      <w:proofErr w:type="spellStart"/>
-      <w:r>
-        <w:rPr>
-          <w:i/>
-          <w:iCs/>
-        </w:rPr>
-        <w:t>not</w:t>
-      </w:r>
-      <w:proofErr w:type="spellEnd"/>
-      <w:r>
-        <w:rPr>
-          <w:i/>
-          <w:iCs/>
-        </w:rPr>
-        <w:t xml:space="preserve"> </w:t>
-      </w:r>
-      <w:proofErr w:type="spellStart"/>
-      <w:r>
-        <w:rPr>
-          <w:i/>
-          <w:iCs/>
-        </w:rPr>
-        <w:t>null</w:t>
-      </w:r>
-      <w:proofErr w:type="spellEnd"/>
-      <w:r>
-        <w:rPr>
-          <w:i/>
-          <w:iCs/>
-        </w:rPr>
-        <w:t xml:space="preserve"> </w:t>
-      </w:r>
-      <w:proofErr w:type="spellStart"/>
-      <w:r>
-        <w:rPr>
-          <w:i/>
-          <w:iCs/>
-        </w:rPr>
-        <w:t>references</w:t>
-      </w:r>
-      <w:proofErr w:type="spellEnd"/>
-      <w:r>
-        <w:rPr>
-          <w:i/>
-          <w:iCs/>
-        </w:rPr>
-        <w:t xml:space="preserve"> </w:t>
-      </w:r>
-      <w:proofErr w:type="spellStart"/>
-      <w:r>
-        <w:rPr>
-          <w:i/>
-          <w:iCs/>
-        </w:rPr>
-        <w:t>mecanico</w:t>
-      </w:r>
-      <w:proofErr w:type="spellEnd"/>
-      <w:r>
-        <w:rPr>
-          <w:i/>
-          <w:iCs/>
-        </w:rPr>
-        <w:t>(</w:t>
-      </w:r>
-      <w:proofErr w:type="spellStart"/>
-      <w:r>
-        <w:rPr>
-          <w:i/>
-          <w:iCs/>
-        </w:rPr>
-        <w:t>cod_mecanico</w:t>
-      </w:r>
-      <w:proofErr w:type="spellEnd"/>
-      <w:r>
-        <w:rPr>
-          <w:i/>
-          <w:iCs/>
-        </w:rPr>
-        <w:t>)</w:t>
-      </w:r>
-    </w:p>
-    <w:p>
-      <w:pPr>
-        <w:pStyle w:val="CORPO"/>
-        <w:rPr>
-          <w:i/>
-          <w:iCs/>
-        </w:rPr>
-      </w:pPr>
-      <w:r>
-        <w:rPr>
-          <w:i/>
-          <w:iCs/>
-        </w:rPr>
-        <w:t>);</w:t>
-      </w:r>
-    </w:p>
-    <w:p>
-      <w:pPr>
-        <w:pStyle w:val="CORPO"/>
-        <w:rPr>
-          <w:i/>
-          <w:iCs/>
-        </w:rPr>
-      </w:pPr>
-      <w:proofErr w:type="spellStart"/>
-      <w:proofErr w:type="gramStart"/>
-      <w:r>
-        <w:rPr>
-          <w:i/>
-          <w:iCs/>
-        </w:rPr>
-        <w:t>create</w:t>
-      </w:r>
-      <w:proofErr w:type="spellEnd"/>
-      <w:proofErr w:type="gramEnd"/>
-      <w:r>
-        <w:rPr>
-          <w:i/>
-          <w:iCs/>
-        </w:rPr>
-        <w:t xml:space="preserve"> </w:t>
-      </w:r>
-      <w:proofErr w:type="spellStart"/>
-      <w:r>
-        <w:rPr>
-          <w:i/>
-          <w:iCs/>
-        </w:rPr>
-        <w:t>table</w:t>
-      </w:r>
-      <w:proofErr w:type="spellEnd"/>
-      <w:r>
-        <w:rPr>
-          <w:i/>
-          <w:iCs/>
-        </w:rPr>
-        <w:t xml:space="preserve"> peca(</w:t>
-      </w:r>
-    </w:p>
-    <w:p>
-      <w:pPr>
-        <w:pStyle w:val="CORPO"/>
-        <w:rPr>
-          <w:i/>
-          <w:iCs/>
-        </w:rPr>
-      </w:pPr>
-      <w:r>
-        <w:rPr>
-          <w:i/>
-          <w:iCs/>
-        </w:rPr>
-        <w:tab/>
-      </w:r>
-      <w:proofErr w:type="spellStart"/>
-      <w:proofErr w:type="gramStart"/>
-      <w:r>
-        <w:rPr>
-          <w:i/>
-          <w:iCs/>
-        </w:rPr>
-        <w:t>cod</w:t>
-      </w:r>
-      <w:proofErr w:type="gramEnd"/>
-      <w:r>
-        <w:rPr>
-          <w:i/>
-          <w:iCs/>
-        </w:rPr>
-        <w:t>_peca</w:t>
-      </w:r>
-      <w:proofErr w:type="spellEnd"/>
-      <w:r>
-        <w:rPr>
-          <w:i/>
-          <w:iCs/>
-        </w:rPr>
-        <w:t xml:space="preserve"> </w:t>
-      </w:r>
-      <w:proofErr w:type="spellStart"/>
-      <w:r>
-        <w:rPr>
-          <w:i/>
-          <w:iCs/>
-        </w:rPr>
-        <w:t>int</w:t>
-      </w:r>
-      <w:proofErr w:type="spellEnd"/>
-      <w:r>
-        <w:rPr>
-          <w:i/>
-          <w:iCs/>
-        </w:rPr>
-        <w:t xml:space="preserve"> </w:t>
-      </w:r>
-      <w:proofErr w:type="spellStart"/>
-      <w:r>
-        <w:rPr>
-          <w:i/>
-          <w:iCs/>
-        </w:rPr>
-        <w:t>primary</w:t>
-      </w:r>
-      <w:proofErr w:type="spellEnd"/>
-      <w:r>
-        <w:rPr>
-          <w:i/>
-          <w:iCs/>
-        </w:rPr>
-        <w:t xml:space="preserve"> </w:t>
-      </w:r>
-      <w:proofErr w:type="spellStart"/>
-      <w:r>
-        <w:rPr>
-          <w:i/>
-          <w:iCs/>
-        </w:rPr>
-        <w:t>key</w:t>
-      </w:r>
-      <w:proofErr w:type="spellEnd"/>
-      <w:r>
-        <w:rPr>
-          <w:i/>
-          <w:iCs/>
-        </w:rPr>
-        <w:t xml:space="preserve"> </w:t>
-      </w:r>
-      <w:proofErr w:type="spellStart"/>
-      <w:r>
-        <w:rPr>
-          <w:i/>
-          <w:iCs/>
-        </w:rPr>
-        <w:t>auto_increment</w:t>
-      </w:r>
-      <w:proofErr w:type="spellEnd"/>
-      <w:r>
-        <w:rPr>
-          <w:i/>
-          <w:iCs/>
-        </w:rPr>
-        <w:t>,</w:t>
-      </w:r>
-    </w:p>
-    <w:p>
-      <w:pPr>
-        <w:pStyle w:val="CORPO"/>
-        <w:rPr>
-          <w:i/>
-          <w:iCs/>
-        </w:rPr>
-      </w:pPr>
-      <w:r>
-        <w:rPr>
-          <w:i/>
-          <w:iCs/>
-        </w:rPr>
-        <w:t xml:space="preserve">    </w:t>
-      </w:r>
-      <w:proofErr w:type="gramStart"/>
-      <w:r>
-        <w:rPr>
-          <w:i/>
-          <w:iCs/>
-        </w:rPr>
-        <w:t>quantidade</w:t>
-      </w:r>
-      <w:proofErr w:type="gramEnd"/>
-      <w:r>
-        <w:rPr>
-          <w:i/>
-          <w:iCs/>
-        </w:rPr>
-        <w:t xml:space="preserve"> </w:t>
-      </w:r>
-      <w:proofErr w:type="spellStart"/>
-      <w:r>
-        <w:rPr>
-          <w:i/>
-          <w:iCs/>
-        </w:rPr>
-        <w:t>int</w:t>
-      </w:r>
-      <w:proofErr w:type="spellEnd"/>
-      <w:r>
-        <w:rPr>
-          <w:i/>
-          <w:iCs/>
-        </w:rPr>
-        <w:t xml:space="preserve"> </w:t>
-      </w:r>
-      <w:proofErr w:type="spellStart"/>
-      <w:r>
-        <w:rPr>
-          <w:i/>
-          <w:iCs/>
-        </w:rPr>
-        <w:t>not</w:t>
-      </w:r>
-      <w:proofErr w:type="spellEnd"/>
-      <w:r>
-        <w:rPr>
-          <w:i/>
-          <w:iCs/>
-        </w:rPr>
-        <w:t xml:space="preserve"> </w:t>
-      </w:r>
-      <w:proofErr w:type="spellStart"/>
-      <w:r>
-        <w:rPr>
-          <w:i/>
-          <w:iCs/>
-        </w:rPr>
-        <w:t>null</w:t>
-      </w:r>
-      <w:proofErr w:type="spellEnd"/>
-      <w:r>
-        <w:rPr>
-          <w:i/>
-          <w:iCs/>
-        </w:rPr>
-        <w:t>,</w:t>
-      </w:r>
-    </w:p>
-    <w:p>
-      <w:pPr>
-        <w:pStyle w:val="CORPO"/>
-        <w:rPr>
-          <w:i/>
-          <w:iCs/>
-        </w:rPr>
-      </w:pPr>
-      <w:r>
-        <w:rPr>
-          <w:i/>
-          <w:iCs/>
-        </w:rPr>
-        <w:t xml:space="preserve">    </w:t>
-      </w:r>
-      <w:proofErr w:type="gramStart"/>
-      <w:r>
-        <w:rPr>
-          <w:i/>
-          <w:iCs/>
-        </w:rPr>
-        <w:t>fabricante</w:t>
-      </w:r>
-      <w:proofErr w:type="gramEnd"/>
-      <w:r>
-        <w:rPr>
-          <w:i/>
-          <w:iCs/>
-        </w:rPr>
-        <w:t xml:space="preserve"> </w:t>
-      </w:r>
-      <w:proofErr w:type="spellStart"/>
-      <w:r>
-        <w:rPr>
-          <w:i/>
-          <w:iCs/>
-        </w:rPr>
-        <w:t>varchar</w:t>
-      </w:r>
-      <w:proofErr w:type="spellEnd"/>
-      <w:r>
-        <w:rPr>
-          <w:i/>
-          <w:iCs/>
-        </w:rPr>
-        <w:t xml:space="preserve">(100) </w:t>
-      </w:r>
-      <w:proofErr w:type="spellStart"/>
-      <w:r>
-        <w:rPr>
-          <w:i/>
-          <w:iCs/>
-        </w:rPr>
-        <w:t>not</w:t>
-      </w:r>
-      <w:proofErr w:type="spellEnd"/>
-      <w:r>
-        <w:rPr>
-          <w:i/>
-          <w:iCs/>
-        </w:rPr>
-        <w:t xml:space="preserve"> </w:t>
-      </w:r>
-      <w:proofErr w:type="spellStart"/>
-      <w:r>
-        <w:rPr>
-          <w:i/>
-          <w:iCs/>
-        </w:rPr>
-        <w:t>null</w:t>
-      </w:r>
-      <w:proofErr w:type="spellEnd"/>
-      <w:r>
-        <w:rPr>
-          <w:i/>
-          <w:iCs/>
-        </w:rPr>
-        <w:t>,</w:t>
-      </w:r>
-    </w:p>
-    <w:p>
-      <w:pPr>
-        <w:pStyle w:val="CORPO"/>
-        <w:rPr>
-          <w:i/>
-          <w:iCs/>
-        </w:rPr>
-      </w:pPr>
-      <w:r>
-        <w:rPr>
-          <w:i/>
-          <w:iCs/>
-        </w:rPr>
-        <w:t xml:space="preserve">    </w:t>
-      </w:r>
-      <w:proofErr w:type="gramStart"/>
-      <w:r>
-        <w:rPr>
-          <w:i/>
-          <w:iCs/>
-        </w:rPr>
-        <w:t>data</w:t>
-      </w:r>
-      <w:proofErr w:type="gramEnd"/>
-      <w:r>
-        <w:rPr>
-          <w:i/>
-          <w:iCs/>
-        </w:rPr>
-        <w:t xml:space="preserve"> </w:t>
-      </w:r>
-      <w:proofErr w:type="spellStart"/>
-      <w:r>
-        <w:rPr>
-          <w:i/>
-          <w:iCs/>
-        </w:rPr>
-        <w:t>datetime</w:t>
-      </w:r>
-      <w:proofErr w:type="spellEnd"/>
-      <w:r>
-        <w:rPr>
-          <w:i/>
-          <w:iCs/>
-        </w:rPr>
-        <w:t xml:space="preserve"> </w:t>
-      </w:r>
-      <w:proofErr w:type="spellStart"/>
-      <w:r>
-        <w:rPr>
-          <w:i/>
-          <w:iCs/>
-        </w:rPr>
-        <w:t>not</w:t>
-      </w:r>
-      <w:proofErr w:type="spellEnd"/>
-      <w:r>
-        <w:rPr>
-          <w:i/>
-          <w:iCs/>
-        </w:rPr>
-        <w:t xml:space="preserve"> </w:t>
-      </w:r>
-      <w:proofErr w:type="spellStart"/>
-      <w:r>
-        <w:rPr>
-          <w:i/>
-          <w:iCs/>
-        </w:rPr>
-        <w:t>null</w:t>
-      </w:r>
-      <w:proofErr w:type="spellEnd"/>
-      <w:r>
-        <w:rPr>
-          <w:i/>
-          <w:iCs/>
-        </w:rPr>
-        <w:t>,</w:t>
-      </w:r>
-    </w:p>
-    <w:p>
-      <w:pPr>
-        <w:pStyle w:val="CORPO"/>
-        <w:rPr>
-          <w:i/>
-          <w:iCs/>
-        </w:rPr>
-      </w:pPr>
-      <w:r>
-        <w:rPr>
-          <w:i/>
-          <w:iCs/>
-        </w:rPr>
-        <w:t xml:space="preserve">    </w:t>
-      </w:r>
-      <w:proofErr w:type="gramStart"/>
-      <w:r>
-        <w:rPr>
-          <w:i/>
-          <w:iCs/>
-        </w:rPr>
-        <w:t>valor</w:t>
-      </w:r>
-      <w:proofErr w:type="gramEnd"/>
-      <w:r>
-        <w:rPr>
-          <w:i/>
-          <w:iCs/>
-        </w:rPr>
-        <w:t xml:space="preserve"> </w:t>
-      </w:r>
-      <w:proofErr w:type="spellStart"/>
-      <w:r>
-        <w:rPr>
-          <w:i/>
-          <w:iCs/>
-        </w:rPr>
-        <w:t>numeric</w:t>
-      </w:r>
-      <w:proofErr w:type="spellEnd"/>
-      <w:r>
-        <w:rPr>
-          <w:i/>
-          <w:iCs/>
-        </w:rPr>
-        <w:t xml:space="preserve">(10,2) </w:t>
-      </w:r>
-      <w:proofErr w:type="spellStart"/>
-      <w:r>
-        <w:rPr>
-          <w:i/>
-          <w:iCs/>
-        </w:rPr>
-        <w:t>not</w:t>
-      </w:r>
-      <w:proofErr w:type="spellEnd"/>
-      <w:r>
-        <w:rPr>
-          <w:i/>
-          <w:iCs/>
-        </w:rPr>
-        <w:t xml:space="preserve"> </w:t>
-      </w:r>
-      <w:proofErr w:type="spellStart"/>
-      <w:r>
-        <w:rPr>
-          <w:i/>
-          <w:iCs/>
-        </w:rPr>
-        <w:t>null</w:t>
-      </w:r>
-      <w:proofErr w:type="spellEnd"/>
-      <w:r>
-        <w:rPr>
-          <w:i/>
-          <w:iCs/>
-        </w:rPr>
-        <w:t>,</w:t>
-      </w:r>
-    </w:p>
-    <w:p>
-      <w:pPr>
-        <w:pStyle w:val="CORPO"/>
-        <w:rPr>
-          <w:i/>
-          <w:iCs/>
-        </w:rPr>
-      </w:pPr>
-      <w:r>
-        <w:rPr>
-          <w:i/>
-          <w:iCs/>
-        </w:rPr>
-        <w:t xml:space="preserve">    </w:t>
-      </w:r>
-      <w:proofErr w:type="spellStart"/>
-      <w:proofErr w:type="gramStart"/>
-      <w:r>
-        <w:rPr>
-          <w:i/>
-          <w:iCs/>
-        </w:rPr>
-        <w:t>cod</w:t>
-      </w:r>
-      <w:proofErr w:type="gramEnd"/>
-      <w:r>
-        <w:rPr>
-          <w:i/>
-          <w:iCs/>
-        </w:rPr>
-        <w:t>_os</w:t>
-      </w:r>
-      <w:proofErr w:type="spellEnd"/>
-      <w:r>
-        <w:rPr>
-          <w:i/>
-          <w:iCs/>
-        </w:rPr>
-        <w:t xml:space="preserve"> </w:t>
-      </w:r>
-      <w:proofErr w:type="spellStart"/>
-      <w:r>
-        <w:rPr>
-          <w:i/>
-          <w:iCs/>
-        </w:rPr>
-        <w:t>int</w:t>
-      </w:r>
-      <w:proofErr w:type="spellEnd"/>
-      <w:r>
-        <w:rPr>
-          <w:i/>
-          <w:iCs/>
-        </w:rPr>
-        <w:t xml:space="preserve"> </w:t>
-      </w:r>
-      <w:proofErr w:type="spellStart"/>
-      <w:r>
-        <w:rPr>
-          <w:i/>
-          <w:iCs/>
-        </w:rPr>
-        <w:t>not</w:t>
-      </w:r>
-      <w:proofErr w:type="spellEnd"/>
-      <w:r>
-        <w:rPr>
-          <w:i/>
-          <w:iCs/>
-        </w:rPr>
-        <w:t xml:space="preserve"> </w:t>
-      </w:r>
-      <w:proofErr w:type="spellStart"/>
-      <w:r>
-        <w:rPr>
-          <w:i/>
-          <w:iCs/>
-        </w:rPr>
-        <w:t>null</w:t>
-      </w:r>
-      <w:proofErr w:type="spellEnd"/>
-      <w:r>
-        <w:rPr>
-          <w:i/>
-          <w:iCs/>
-        </w:rPr>
-        <w:t xml:space="preserve"> </w:t>
-      </w:r>
-      <w:proofErr w:type="spellStart"/>
-      <w:r>
-        <w:rPr>
-          <w:i/>
-          <w:iCs/>
-        </w:rPr>
-        <w:t>references</w:t>
-      </w:r>
-      <w:proofErr w:type="spellEnd"/>
-      <w:r>
-        <w:rPr>
-          <w:i/>
-          <w:iCs/>
-        </w:rPr>
-        <w:t xml:space="preserve"> </w:t>
-      </w:r>
-      <w:proofErr w:type="spellStart"/>
-      <w:r>
-        <w:rPr>
-          <w:i/>
-          <w:iCs/>
-        </w:rPr>
-        <w:t>ordem_servico</w:t>
-      </w:r>
-      <w:proofErr w:type="spellEnd"/>
-      <w:r>
-        <w:rPr>
-          <w:i/>
-          <w:iCs/>
-        </w:rPr>
-        <w:t>(</w:t>
-      </w:r>
-      <w:proofErr w:type="spellStart"/>
-      <w:r>
-        <w:rPr>
-          <w:i/>
-          <w:iCs/>
-        </w:rPr>
-        <w:t>cod_os</w:t>
-      </w:r>
-      <w:proofErr w:type="spellEnd"/>
-      <w:r>
-        <w:rPr>
-          <w:i/>
-          <w:iCs/>
-        </w:rPr>
-        <w:t>)</w:t>
-      </w:r>
-    </w:p>
-    <w:p>
-      <w:pPr>
-        <w:pStyle w:val="CORPO"/>
-        <w:rPr>
-          <w:i/>
-          <w:iCs/>
-        </w:rPr>
-      </w:pPr>
-      <w:r>
-        <w:rPr>
-          <w:i/>
-          <w:iCs/>
-        </w:rPr>
-        <w:t>);</w:t>
-      </w:r>
-    </w:p>
-    <w:p>
-      <w:pPr>
         <w:pStyle w:val="Ttulo1"/>
       </w:pPr>
       <w:bookmarkStart w:id="41" w:name="_Toc71887891"/>
       <w:r>
+        <w:lastRenderedPageBreak/>
         <w:t>Con</w:t>
       </w:r>
       <w:r>
@@ -11164,13 +8825,8 @@
         <w:t xml:space="preserve"> </w:t>
       </w:r>
       <w:r>
-        <w:t xml:space="preserve">e diagrama de caso de uso </w:t>
-      </w:r>
-      <w:proofErr w:type="spellStart"/>
-      <w:r>
-        <w:t>extendido</w:t>
-      </w:r>
-      <w:proofErr w:type="spellEnd"/>
+        <w:t>e diagrama de caso de uso extendido</w:t>
+      </w:r>
       <w:r>
         <w:t>,</w:t>
       </w:r>
@@ -11208,15 +8864,7 @@
         <w:t xml:space="preserve">Após esse processo de </w:t>
       </w:r>
       <w:r>
-        <w:t xml:space="preserve">definição e estrutura das funções do sistema, foi elaborado a </w:t>
-      </w:r>
-      <w:proofErr w:type="spellStart"/>
-      <w:r>
-        <w:t>protipagem</w:t>
-      </w:r>
-      <w:proofErr w:type="spellEnd"/>
-      <w:r>
-        <w:t xml:space="preserve">, onde o objetivo foi </w:t>
+        <w:t xml:space="preserve">definição e estrutura das funções do sistema, foi elaborado a protipagem, onde o objetivo foi </w:t>
       </w:r>
       <w:r>
         <w:t>demonstrar as ideias e as características de funcionamento do sistema por meio de desenhos</w:t>
@@ -11322,7 +8970,6 @@
                 <w:rPr>
                   <w:noProof/>
                 </w:rPr>
-                <w:lastRenderedPageBreak/>
                 <w:t xml:space="preserve">Joel. </w:t>
               </w:r>
               <w:r>
@@ -11712,7 +9359,7 @@
             <w:sz w:val="20"/>
             <w:szCs w:val="20"/>
           </w:rPr>
-          <w:t>10</w:t>
+          <w:t>27</w:t>
         </w:r>
         <w:r>
           <w:rPr>
@@ -15390,7 +13037,7 @@
 </file>
 
 <file path=customXml/itemProps1.xml><?xml version="1.0" encoding="utf-8"?>
-<ds:datastoreItem xmlns:ds="http://schemas.openxmlformats.org/officeDocument/2006/customXml" ds:itemID="{45BB71F1-84D6-46DA-B235-7547A618CD70}">
+<ds:datastoreItem xmlns:ds="http://schemas.openxmlformats.org/officeDocument/2006/customXml" ds:itemID="{92266585-DFAE-48D8-9D9F-84514A92475A}">
   <ds:schemaRefs>
     <ds:schemaRef ds:uri="http://schemas.openxmlformats.org/officeDocument/2006/bibliography"/>
   </ds:schemaRefs>

</xml_diff>